<commit_message>
Realizzazione programma (GUI,classi,struttura HTML)
</commit_message>
<xml_diff>
--- a/3_Documentazione (word e pdf)/Modello documentazione progetto.docx
+++ b/3_Documentazione (word e pdf)/Modello documentazione progetto.docx
@@ -4435,8 +4435,6 @@
               </w:rPr>
               <w:t>1.0</w:t>
             </w:r>
-            <w:bookmarkStart w:id="7" w:name="_GoBack"/>
-            <w:bookmarkEnd w:id="7"/>
           </w:p>
         </w:tc>
       </w:tr>
@@ -7293,12 +7291,12 @@
       <w:pPr>
         <w:pStyle w:val="Titolo3"/>
       </w:pPr>
-      <w:bookmarkStart w:id="8" w:name="_Toc94790448"/>
+      <w:bookmarkStart w:id="7" w:name="_Toc94790448"/>
       <w:r>
         <w:lastRenderedPageBreak/>
         <w:t>Spiegazione elementi tabella dei requisiti:</w:t>
       </w:r>
-      <w:bookmarkEnd w:id="8"/>
+      <w:bookmarkEnd w:id="7"/>
     </w:p>
     <w:p>
       <w:r>
@@ -7389,59 +7387,59 @@
         <w:pStyle w:val="Titolo2"/>
         <w:ind w:left="578" w:hanging="578"/>
       </w:pPr>
-      <w:bookmarkStart w:id="9" w:name="_Toc94790449"/>
+      <w:bookmarkStart w:id="8" w:name="_Toc94790449"/>
       <w:r>
         <w:t>Use case</w:t>
       </w:r>
+      <w:bookmarkEnd w:id="8"/>
+    </w:p>
+    <w:p>
+      <w:pPr>
+        <w:rPr>
+          <w:lang w:val="it-IT"/>
+        </w:rPr>
+      </w:pPr>
+      <w:r>
+        <w:rPr>
+          <w:lang w:val="it-IT"/>
+        </w:rPr>
+        <w:t xml:space="preserve">I casi d’uso rappresentano l’interazione tra i vari </w:t>
+      </w:r>
+      <w:r>
+        <w:rPr>
+          <w:lang w:val="it-IT"/>
+        </w:rPr>
+        <w:t>attori e le funzionalità</w:t>
+      </w:r>
+      <w:r>
+        <w:rPr>
+          <w:lang w:val="it-IT"/>
+        </w:rPr>
+        <w:t xml:space="preserve"> del prodotto</w:t>
+      </w:r>
+      <w:r>
+        <w:rPr>
+          <w:lang w:val="it-IT"/>
+        </w:rPr>
+        <w:t>.</w:t>
+      </w:r>
+    </w:p>
+    <w:p>
+      <w:pPr>
+        <w:rPr>
+          <w:lang w:val="it-IT"/>
+        </w:rPr>
+      </w:pPr>
+    </w:p>
+    <w:p>
+      <w:pPr>
+        <w:pStyle w:val="Titolo2"/>
+      </w:pPr>
+      <w:bookmarkStart w:id="9" w:name="_Toc94790450"/>
+      <w:r>
+        <w:t>Pianificazione</w:t>
+      </w:r>
       <w:bookmarkEnd w:id="9"/>
-    </w:p>
-    <w:p>
-      <w:pPr>
-        <w:rPr>
-          <w:lang w:val="it-IT"/>
-        </w:rPr>
-      </w:pPr>
-      <w:r>
-        <w:rPr>
-          <w:lang w:val="it-IT"/>
-        </w:rPr>
-        <w:t xml:space="preserve">I casi d’uso rappresentano l’interazione tra i vari </w:t>
-      </w:r>
-      <w:r>
-        <w:rPr>
-          <w:lang w:val="it-IT"/>
-        </w:rPr>
-        <w:t>attori e le funzionalità</w:t>
-      </w:r>
-      <w:r>
-        <w:rPr>
-          <w:lang w:val="it-IT"/>
-        </w:rPr>
-        <w:t xml:space="preserve"> del prodotto</w:t>
-      </w:r>
-      <w:r>
-        <w:rPr>
-          <w:lang w:val="it-IT"/>
-        </w:rPr>
-        <w:t>.</w:t>
-      </w:r>
-    </w:p>
-    <w:p>
-      <w:pPr>
-        <w:rPr>
-          <w:lang w:val="it-IT"/>
-        </w:rPr>
-      </w:pPr>
-    </w:p>
-    <w:p>
-      <w:pPr>
-        <w:pStyle w:val="Titolo2"/>
-      </w:pPr>
-      <w:bookmarkStart w:id="10" w:name="_Toc94790450"/>
-      <w:r>
-        <w:t>Pianificazione</w:t>
-      </w:r>
-      <w:bookmarkEnd w:id="10"/>
     </w:p>
     <w:p>
       <w:pPr>
@@ -7588,27 +7586,14 @@
             <w:r>
               <w:t xml:space="preserve">Figura </w:t>
             </w:r>
-            <w:r>
-              <w:fldChar w:fldCharType="begin"/>
-            </w:r>
-            <w:r>
-              <w:instrText xml:space="preserve"> SEQ Figura \* ARABIC </w:instrText>
-            </w:r>
-            <w:r>
-              <w:fldChar w:fldCharType="separate"/>
-            </w:r>
-            <w:r>
-              <w:rPr>
-                <w:noProof/>
-              </w:rPr>
-              <w:t>1</w:t>
-            </w:r>
-            <w:r>
-              <w:rPr>
-                <w:noProof/>
-              </w:rPr>
-              <w:fldChar w:fldCharType="end"/>
-            </w:r>
+            <w:fldSimple w:instr=" SEQ Figura \* ARABIC ">
+              <w:r>
+                <w:rPr>
+                  <w:noProof/>
+                </w:rPr>
+                <w:t>1</w:t>
+              </w:r>
+            </w:fldSimple>
             <w:r>
               <w:t>: Esempio di diagramma di Gantt.</w:t>
             </w:r>
@@ -7678,11 +7663,11 @@
       <w:pPr>
         <w:pStyle w:val="Titolo2"/>
       </w:pPr>
-      <w:bookmarkStart w:id="11" w:name="_Toc94790451"/>
+      <w:bookmarkStart w:id="10" w:name="_Toc94790451"/>
       <w:r>
         <w:t>Analisi dei mezzi</w:t>
       </w:r>
-      <w:bookmarkEnd w:id="11"/>
+      <w:bookmarkEnd w:id="10"/>
     </w:p>
     <w:p>
       <w:pPr>
@@ -7725,133 +7710,133 @@
       <w:pPr>
         <w:pStyle w:val="Titolo3"/>
       </w:pPr>
-      <w:bookmarkStart w:id="12" w:name="_Toc413411419"/>
-      <w:bookmarkStart w:id="13" w:name="_Toc94790452"/>
+      <w:bookmarkStart w:id="11" w:name="_Toc413411419"/>
+      <w:bookmarkStart w:id="12" w:name="_Toc94790452"/>
       <w:r>
         <w:lastRenderedPageBreak/>
         <w:t>Software</w:t>
       </w:r>
+      <w:bookmarkEnd w:id="11"/>
       <w:bookmarkEnd w:id="12"/>
+    </w:p>
+    <w:p>
+      <w:pPr>
+        <w:rPr>
+          <w:lang w:val="it-IT"/>
+        </w:rPr>
+      </w:pPr>
+      <w:r>
+        <w:rPr>
+          <w:lang w:val="it-IT"/>
+        </w:rPr>
+        <w:t>SDK, librerie, tools utilizzati pe</w:t>
+      </w:r>
+      <w:r>
+        <w:rPr>
+          <w:lang w:val="it-IT"/>
+        </w:rPr>
+        <w:t>r la realizzazione del progetto</w:t>
+      </w:r>
+      <w:r>
+        <w:rPr>
+          <w:lang w:val="it-IT"/>
+        </w:rPr>
+        <w:t xml:space="preserve"> e eventuali dipendenze</w:t>
+      </w:r>
+      <w:r>
+        <w:rPr>
+          <w:lang w:val="it-IT"/>
+        </w:rPr>
+        <w:t>.</w:t>
+      </w:r>
+    </w:p>
+    <w:p>
+      <w:pPr>
+        <w:pStyle w:val="Titolo3"/>
+      </w:pPr>
+      <w:bookmarkStart w:id="13" w:name="_Toc413411420"/>
+      <w:bookmarkStart w:id="14" w:name="_Toc94790453"/>
+      <w:r>
+        <w:t>Hardware</w:t>
+      </w:r>
       <w:bookmarkEnd w:id="13"/>
-    </w:p>
-    <w:p>
-      <w:pPr>
-        <w:rPr>
-          <w:lang w:val="it-IT"/>
-        </w:rPr>
-      </w:pPr>
-      <w:r>
-        <w:rPr>
-          <w:lang w:val="it-IT"/>
-        </w:rPr>
-        <w:t>SDK, librerie, tools utilizzati pe</w:t>
-      </w:r>
-      <w:r>
-        <w:rPr>
-          <w:lang w:val="it-IT"/>
-        </w:rPr>
-        <w:t>r la realizzazione del progetto</w:t>
-      </w:r>
-      <w:r>
-        <w:rPr>
-          <w:lang w:val="it-IT"/>
-        </w:rPr>
-        <w:t xml:space="preserve"> e eventuali dipendenze</w:t>
-      </w:r>
-      <w:r>
-        <w:rPr>
-          <w:lang w:val="it-IT"/>
-        </w:rPr>
-        <w:t>.</w:t>
-      </w:r>
-    </w:p>
-    <w:p>
-      <w:pPr>
-        <w:pStyle w:val="Titolo3"/>
-      </w:pPr>
-      <w:bookmarkStart w:id="14" w:name="_Toc413411420"/>
-      <w:bookmarkStart w:id="15" w:name="_Toc94790453"/>
-      <w:r>
-        <w:t>Hardware</w:t>
-      </w:r>
       <w:bookmarkEnd w:id="14"/>
+    </w:p>
+    <w:p>
+      <w:pPr>
+        <w:rPr>
+          <w:lang w:val="it-IT"/>
+        </w:rPr>
+      </w:pPr>
+    </w:p>
+    <w:p>
+      <w:pPr>
+        <w:rPr>
+          <w:lang w:val="it-IT"/>
+        </w:rPr>
+      </w:pPr>
+      <w:r>
+        <w:rPr>
+          <w:lang w:val="it-IT"/>
+        </w:rPr>
+        <w:t xml:space="preserve">Su quale piattaforma dovrà essere eseguito il prodotto? Che hardware particolare è coinvolto nel progetto? Che particolarità e limitazioni presenta? Che </w:t>
+      </w:r>
+      <w:r>
+        <w:rPr>
+          <w:lang w:val="it-IT"/>
+        </w:rPr>
+        <w:t>HW</w:t>
+      </w:r>
+      <w:r>
+        <w:rPr>
+          <w:lang w:val="it-IT"/>
+        </w:rPr>
+        <w:t xml:space="preserve"> sarà disponibile durante lo sviluppo?</w:t>
+      </w:r>
+    </w:p>
+    <w:p>
+      <w:pPr>
+        <w:pStyle w:val="Titolo1"/>
+      </w:pPr>
+      <w:bookmarkStart w:id="15" w:name="_Toc429059808"/>
+      <w:bookmarkStart w:id="16" w:name="_Toc94790454"/>
+      <w:r>
+        <w:t>Progettazione</w:t>
+      </w:r>
       <w:bookmarkEnd w:id="15"/>
-    </w:p>
-    <w:p>
-      <w:pPr>
-        <w:rPr>
-          <w:lang w:val="it-IT"/>
-        </w:rPr>
-      </w:pPr>
-    </w:p>
-    <w:p>
-      <w:pPr>
-        <w:rPr>
-          <w:lang w:val="it-IT"/>
-        </w:rPr>
-      </w:pPr>
-      <w:r>
-        <w:rPr>
-          <w:lang w:val="it-IT"/>
-        </w:rPr>
-        <w:t xml:space="preserve">Su quale piattaforma dovrà essere eseguito il prodotto? Che hardware particolare è coinvolto nel progetto? Che particolarità e limitazioni presenta? Che </w:t>
-      </w:r>
-      <w:r>
-        <w:rPr>
-          <w:lang w:val="it-IT"/>
-        </w:rPr>
-        <w:t>HW</w:t>
-      </w:r>
-      <w:r>
-        <w:rPr>
-          <w:lang w:val="it-IT"/>
-        </w:rPr>
-        <w:t xml:space="preserve"> sarà disponibile durante lo sviluppo?</w:t>
-      </w:r>
-    </w:p>
-    <w:p>
-      <w:pPr>
-        <w:pStyle w:val="Titolo1"/>
-      </w:pPr>
-      <w:bookmarkStart w:id="16" w:name="_Toc429059808"/>
-      <w:bookmarkStart w:id="17" w:name="_Toc94790454"/>
-      <w:r>
-        <w:t>Progettazione</w:t>
-      </w:r>
       <w:bookmarkEnd w:id="16"/>
+    </w:p>
+    <w:p>
+      <w:pPr>
+        <w:rPr>
+          <w:lang w:val="it-IT"/>
+        </w:rPr>
+      </w:pPr>
+      <w:r>
+        <w:rPr>
+          <w:lang w:val="it-IT"/>
+        </w:rPr>
+        <w:t>Questo capitolo descrive esaustivamente come deve essere realizzato il prodotto fin nei suoi dettagli. Una buona progettazione permette all’esecutore di evitare fraintendimenti e imprecisioni nell’implementazione del prodotto.</w:t>
+      </w:r>
+    </w:p>
+    <w:p>
+      <w:pPr>
+        <w:rPr>
+          <w:lang w:val="it-IT"/>
+        </w:rPr>
+      </w:pPr>
+    </w:p>
+    <w:p>
+      <w:pPr>
+        <w:pStyle w:val="Titolo2"/>
+      </w:pPr>
+      <w:bookmarkStart w:id="17" w:name="_Toc429059809"/>
+      <w:bookmarkStart w:id="18" w:name="_Toc94790455"/>
+      <w:r>
+        <w:t>Design dell’architettura del sistema</w:t>
+      </w:r>
       <w:bookmarkEnd w:id="17"/>
-    </w:p>
-    <w:p>
-      <w:pPr>
-        <w:rPr>
-          <w:lang w:val="it-IT"/>
-        </w:rPr>
-      </w:pPr>
-      <w:r>
-        <w:rPr>
-          <w:lang w:val="it-IT"/>
-        </w:rPr>
-        <w:t>Questo capitolo descrive esaustivamente come deve essere realizzato il prodotto fin nei suoi dettagli. Una buona progettazione permette all’esecutore di evitare fraintendimenti e imprecisioni nell’implementazione del prodotto.</w:t>
-      </w:r>
-    </w:p>
-    <w:p>
-      <w:pPr>
-        <w:rPr>
-          <w:lang w:val="it-IT"/>
-        </w:rPr>
-      </w:pPr>
-    </w:p>
-    <w:p>
-      <w:pPr>
-        <w:pStyle w:val="Titolo2"/>
-      </w:pPr>
-      <w:bookmarkStart w:id="18" w:name="_Toc429059809"/>
-      <w:bookmarkStart w:id="19" w:name="_Toc94790455"/>
-      <w:r>
-        <w:t>Design dell’architettura del sistema</w:t>
-      </w:r>
       <w:bookmarkEnd w:id="18"/>
-      <w:bookmarkEnd w:id="19"/>
     </w:p>
     <w:p>
       <w:pPr>
@@ -7996,118 +7981,118 @@
       <w:pPr>
         <w:pStyle w:val="Titolo2"/>
       </w:pPr>
-      <w:bookmarkStart w:id="20" w:name="_Toc429059810"/>
-      <w:bookmarkStart w:id="21" w:name="_Toc94790456"/>
+      <w:bookmarkStart w:id="19" w:name="_Toc429059810"/>
+      <w:bookmarkStart w:id="20" w:name="_Toc94790456"/>
       <w:r>
         <w:t>Design dei dati</w:t>
       </w:r>
       <w:r>
         <w:t xml:space="preserve"> e database</w:t>
       </w:r>
+      <w:bookmarkEnd w:id="19"/>
       <w:bookmarkEnd w:id="20"/>
+    </w:p>
+    <w:p>
+      <w:pPr>
+        <w:rPr>
+          <w:lang w:val="it-IT"/>
+        </w:rPr>
+      </w:pPr>
+      <w:r>
+        <w:rPr>
+          <w:lang w:val="it-IT"/>
+        </w:rPr>
+        <w:t xml:space="preserve">Descrizione delle strutture di dati utilizzate dal programma in base agli attributi e le </w:t>
+      </w:r>
+      <w:r>
+        <w:rPr>
+          <w:lang w:val="it-IT"/>
+        </w:rPr>
+        <w:t>relazioni degli oggetti in uso.</w:t>
+      </w:r>
+    </w:p>
+    <w:p>
+      <w:pPr>
+        <w:rPr>
+          <w:lang w:val="it-IT"/>
+        </w:rPr>
+      </w:pPr>
+      <w:r>
+        <w:rPr>
+          <w:lang w:val="it-IT"/>
+        </w:rPr>
+        <w:t>Schema E-R, schema logico e descrizione.</w:t>
+      </w:r>
+    </w:p>
+    <w:p>
+      <w:pPr>
+        <w:rPr>
+          <w:lang w:val="it-IT"/>
+        </w:rPr>
+      </w:pPr>
+      <w:r>
+        <w:rPr>
+          <w:lang w:val="it-IT"/>
+        </w:rPr>
+        <w:t>Se il diagramma E-R viene modificato, sulla doc dovrà apparire l’ultima versione, mentre le vecchie saranno sui diari.</w:t>
+      </w:r>
+    </w:p>
+    <w:p>
+      <w:pPr>
+        <w:pStyle w:val="Titolo2"/>
+      </w:pPr>
+      <w:bookmarkStart w:id="21" w:name="_Toc429059811"/>
+      <w:bookmarkStart w:id="22" w:name="_Toc94790457"/>
+      <w:r>
+        <w:t>Design delle interfacce</w:t>
+      </w:r>
       <w:bookmarkEnd w:id="21"/>
-    </w:p>
-    <w:p>
-      <w:pPr>
-        <w:rPr>
-          <w:lang w:val="it-IT"/>
-        </w:rPr>
-      </w:pPr>
-      <w:r>
-        <w:rPr>
-          <w:lang w:val="it-IT"/>
-        </w:rPr>
-        <w:t xml:space="preserve">Descrizione delle strutture di dati utilizzate dal programma in base agli attributi e le </w:t>
-      </w:r>
-      <w:r>
-        <w:rPr>
-          <w:lang w:val="it-IT"/>
-        </w:rPr>
-        <w:t>relazioni degli oggetti in uso.</w:t>
-      </w:r>
-    </w:p>
-    <w:p>
-      <w:pPr>
-        <w:rPr>
-          <w:lang w:val="it-IT"/>
-        </w:rPr>
-      </w:pPr>
-      <w:r>
-        <w:rPr>
-          <w:lang w:val="it-IT"/>
-        </w:rPr>
-        <w:t>Schema E-R, schema logico e descrizione.</w:t>
-      </w:r>
-    </w:p>
-    <w:p>
-      <w:pPr>
-        <w:rPr>
-          <w:lang w:val="it-IT"/>
-        </w:rPr>
-      </w:pPr>
-      <w:r>
-        <w:rPr>
-          <w:lang w:val="it-IT"/>
-        </w:rPr>
-        <w:t>Se il diagramma E-R viene modificato, sulla doc dovrà apparire l’ultima versione, mentre le vecchie saranno sui diari.</w:t>
+      <w:bookmarkEnd w:id="22"/>
+    </w:p>
+    <w:p>
+      <w:pPr>
+        <w:rPr>
+          <w:lang w:val="it-IT"/>
+        </w:rPr>
+      </w:pPr>
+      <w:r>
+        <w:rPr>
+          <w:lang w:val="it-IT"/>
+        </w:rPr>
+        <w:t>Descrizione delle interfacce interne ed esterne del sistema e dell’interfaccia utente. La progettazione delle interfacce è basata sulle informazioni rica</w:t>
+      </w:r>
+      <w:r>
+        <w:rPr>
+          <w:lang w:val="it-IT"/>
+        </w:rPr>
+        <w:t xml:space="preserve">vate durante la fase di analisi e realizzata tramite </w:t>
+      </w:r>
+      <w:proofErr w:type="spellStart"/>
+      <w:r>
+        <w:rPr>
+          <w:lang w:val="it-IT"/>
+        </w:rPr>
+        <w:t>mockups</w:t>
+      </w:r>
+      <w:proofErr w:type="spellEnd"/>
+      <w:r>
+        <w:rPr>
+          <w:lang w:val="it-IT"/>
+        </w:rPr>
+        <w:t>.</w:t>
       </w:r>
     </w:p>
     <w:p>
       <w:pPr>
         <w:pStyle w:val="Titolo2"/>
       </w:pPr>
-      <w:bookmarkStart w:id="22" w:name="_Toc429059811"/>
-      <w:bookmarkStart w:id="23" w:name="_Toc94790457"/>
-      <w:r>
-        <w:t>Design delle interfacce</w:t>
-      </w:r>
-      <w:bookmarkEnd w:id="22"/>
+      <w:bookmarkStart w:id="23" w:name="_Toc429059812"/>
+      <w:bookmarkStart w:id="24" w:name="_Toc94790458"/>
+      <w:r>
+        <w:t>Design procedurale</w:t>
+      </w:r>
       <w:bookmarkEnd w:id="23"/>
-    </w:p>
-    <w:p>
-      <w:pPr>
-        <w:rPr>
-          <w:lang w:val="it-IT"/>
-        </w:rPr>
-      </w:pPr>
-      <w:r>
-        <w:rPr>
-          <w:lang w:val="it-IT"/>
-        </w:rPr>
-        <w:t>Descrizione delle interfacce interne ed esterne del sistema e dell’interfaccia utente. La progettazione delle interfacce è basata sulle informazioni rica</w:t>
-      </w:r>
-      <w:r>
-        <w:rPr>
-          <w:lang w:val="it-IT"/>
-        </w:rPr>
-        <w:t xml:space="preserve">vate durante la fase di analisi e realizzata tramite </w:t>
-      </w:r>
-      <w:proofErr w:type="spellStart"/>
-      <w:r>
-        <w:rPr>
-          <w:lang w:val="it-IT"/>
-        </w:rPr>
-        <w:t>mockups</w:t>
-      </w:r>
-      <w:proofErr w:type="spellEnd"/>
-      <w:r>
-        <w:rPr>
-          <w:lang w:val="it-IT"/>
-        </w:rPr>
-        <w:t>.</w:t>
-      </w:r>
-    </w:p>
-    <w:p>
-      <w:pPr>
-        <w:pStyle w:val="Titolo2"/>
-      </w:pPr>
-      <w:bookmarkStart w:id="24" w:name="_Toc429059812"/>
-      <w:bookmarkStart w:id="25" w:name="_Toc94790458"/>
-      <w:r>
-        <w:t>Design procedurale</w:t>
-      </w:r>
       <w:bookmarkEnd w:id="24"/>
-      <w:bookmarkEnd w:id="25"/>
     </w:p>
     <w:p>
       <w:pPr>
@@ -8283,68 +8268,2261 @@
           <w:bottom w:val="single" w:sz="4" w:space="1" w:color="auto"/>
         </w:pBdr>
       </w:pPr>
-      <w:bookmarkStart w:id="26" w:name="_Toc461179222"/>
-      <w:bookmarkStart w:id="27" w:name="_Toc94790459"/>
+      <w:bookmarkStart w:id="25" w:name="_Toc461179222"/>
+      <w:bookmarkStart w:id="26" w:name="_Toc94790459"/>
       <w:r>
         <w:lastRenderedPageBreak/>
         <w:t>Implementazione</w:t>
       </w:r>
+      <w:bookmarkEnd w:id="25"/>
       <w:bookmarkEnd w:id="26"/>
+    </w:p>
+    <w:p>
+      <w:r>
+        <w:t>In questo capitolo dovrà essere mostrato come è stato realizzato il lavoro. Questa parte può differenziarsi dalla progettazione in quanto il risultato ottenuto non per forza può essere come era stato progettato.</w:t>
+      </w:r>
+    </w:p>
+    <w:p>
+      <w:r>
+        <w:t xml:space="preserve">Sulla base di queste informazioni il lavoro svolto dovrà essere riproducibile. </w:t>
+      </w:r>
+    </w:p>
+    <w:p>
+      <w:r>
+        <w:t>In questa parte è richiesto l’inserimento di codice sorgente</w:t>
+      </w:r>
+      <w:r>
+        <w:t xml:space="preserve"> - </w:t>
+      </w:r>
+      <w:r>
+        <w:t>P</w:t>
+      </w:r>
+      <w:r>
+        <w:t xml:space="preserve">rint </w:t>
+      </w:r>
+      <w:r>
+        <w:t>S</w:t>
+      </w:r>
+      <w:r>
+        <w:t xml:space="preserve">creen </w:t>
+      </w:r>
+      <w:r>
+        <w:t xml:space="preserve">- </w:t>
+      </w:r>
+      <w:r>
+        <w:t>di maschere solamente per quei passaggi particolarmente significativi e/o critici.</w:t>
+      </w:r>
+    </w:p>
+    <w:p>
+      <w:r>
+        <w:t>Inoltre,</w:t>
+      </w:r>
+      <w:r>
+        <w:t xml:space="preserve"> dovranno essere descritte eventuali varianti di soluzione o scelte di prodotti con motivazione delle scelte.</w:t>
+      </w:r>
+    </w:p>
+    <w:p>
+      <w:r>
+        <w:t>Non deve apparire nessuna forma di guida d’uso di librerie o di componenti utilizzati. Eventualmente questa va allegata.</w:t>
+      </w:r>
+    </w:p>
+    <w:p>
+      <w:r>
+        <w:t>Per eventuali dettagli si possono inserire riferimenti ai diari.</w:t>
+      </w:r>
+    </w:p>
+    <w:p/>
+    <w:p>
+      <w:pPr>
+        <w:pStyle w:val="Titolo2"/>
+      </w:pPr>
+      <w:r>
+        <w:t>Disegno in Canvas HTML</w:t>
+      </w:r>
+    </w:p>
+    <w:p>
+      <w:pPr>
+        <w:rPr>
+          <w:lang w:val="it-IT"/>
+        </w:rPr>
+      </w:pPr>
+      <w:r>
+        <w:rPr>
+          <w:lang w:val="it-IT"/>
+        </w:rPr>
+        <w:t xml:space="preserve">Nel progetto, per disegnare gli elementi, è stato deciso di utilizzare CANVAS di HTML. </w:t>
+      </w:r>
+      <w:r>
+        <w:rPr>
+          <w:lang w:val="it-IT"/>
+        </w:rPr>
+        <w:t>Ovviamente il tutto serve dare un’idea di come saranno costruiti i puntini con il fine di visualizzare i parametri da inserire come membri della classe</w:t>
+      </w:r>
+      <w:r>
+        <w:rPr>
+          <w:lang w:val="it-IT"/>
+        </w:rPr>
+        <w:t xml:space="preserve"> che definisce l’oggetto </w:t>
+      </w:r>
+      <w:r>
+        <w:rPr>
+          <w:b/>
+          <w:lang w:val="it-IT"/>
+        </w:rPr>
+        <w:t>Point</w:t>
+      </w:r>
+      <w:r>
+        <w:rPr>
+          <w:lang w:val="it-IT"/>
+        </w:rPr>
+        <w:t>.</w:t>
+      </w:r>
+      <w:r>
+        <w:rPr>
+          <w:lang w:val="it-IT"/>
+        </w:rPr>
+        <w:t xml:space="preserve"> </w:t>
+      </w:r>
+    </w:p>
+    <w:p>
+      <w:pPr>
+        <w:rPr>
+          <w:lang w:val="it-IT"/>
+        </w:rPr>
+      </w:pPr>
+      <w:r>
+        <w:rPr>
+          <w:lang w:val="it-IT"/>
+        </w:rPr>
+        <w:t xml:space="preserve">Ogni volta che si premerà sullo schermo per inserire un puntino verrà istanziato un nuovo oggetto della classe </w:t>
+      </w:r>
+      <w:r>
+        <w:rPr>
+          <w:b/>
+          <w:lang w:val="it-IT"/>
+        </w:rPr>
+        <w:t>NumberePoint</w:t>
+      </w:r>
+      <w:r>
+        <w:rPr>
+          <w:lang w:val="it-IT"/>
+        </w:rPr>
+        <w:t xml:space="preserve"> che verrà generato sulla pagina.</w:t>
+      </w:r>
+    </w:p>
+    <w:p>
+      <w:pPr>
+        <w:rPr>
+          <w:lang w:val="it-IT"/>
+        </w:rPr>
+      </w:pPr>
+    </w:p>
+    <w:p>
+      <w:pPr>
+        <w:rPr>
+          <w:lang w:val="it-IT"/>
+        </w:rPr>
+      </w:pPr>
+      <w:r>
+        <w:rPr>
+          <w:lang w:val="it-IT"/>
+        </w:rPr>
+        <w:t xml:space="preserve">La tabella sottostante rappresenta </w:t>
+      </w:r>
+      <w:r>
+        <w:rPr>
+          <w:lang w:val="it-IT"/>
+        </w:rPr>
+        <w:t xml:space="preserve">il codice HTML necessario per creare 2 puntini collegati da una linea: </w:t>
+      </w:r>
+    </w:p>
+    <w:p>
+      <w:pPr>
+        <w:rPr>
+          <w:lang w:val="it-IT"/>
+        </w:rPr>
+      </w:pPr>
+    </w:p>
+    <w:tbl>
+      <w:tblPr>
+        <w:tblStyle w:val="Grigliatabella"/>
+        <w:tblW w:w="0" w:type="auto"/>
+        <w:tblLook w:val="04A0" w:firstRow="1" w:lastRow="0" w:firstColumn="1" w:lastColumn="0" w:noHBand="0" w:noVBand="1"/>
+      </w:tblPr>
+      <w:tblGrid>
+        <w:gridCol w:w="9628"/>
+      </w:tblGrid>
+      <w:tr>
+        <w:tc>
+          <w:tcPr>
+            <w:tcW w:w="9628" w:type="dxa"/>
+          </w:tcPr>
+          <w:p>
+            <w:pPr>
+              <w:shd w:val="clear" w:color="auto" w:fill="FFFFFF"/>
+              <w:spacing w:line="285" w:lineRule="atLeast"/>
+              <w:rPr>
+                <w:rFonts w:ascii="Consolas" w:hAnsi="Consolas"/>
+                <w:color w:val="3B3B3B"/>
+                <w:sz w:val="21"/>
+                <w:szCs w:val="21"/>
+                <w:lang w:eastAsia="it-CH"/>
+              </w:rPr>
+            </w:pPr>
+            <w:r>
+              <w:rPr>
+                <w:rFonts w:ascii="Consolas" w:hAnsi="Consolas"/>
+                <w:color w:val="800000"/>
+                <w:sz w:val="21"/>
+                <w:szCs w:val="21"/>
+                <w:lang w:eastAsia="it-CH"/>
+              </w:rPr>
+              <w:t>&lt;!DOCTYPE</w:t>
+            </w:r>
+            <w:r>
+              <w:rPr>
+                <w:rFonts w:ascii="Consolas" w:hAnsi="Consolas"/>
+                <w:color w:val="3B3B3B"/>
+                <w:sz w:val="21"/>
+                <w:szCs w:val="21"/>
+                <w:lang w:eastAsia="it-CH"/>
+              </w:rPr>
+              <w:t xml:space="preserve"> </w:t>
+            </w:r>
+            <w:r>
+              <w:rPr>
+                <w:rFonts w:ascii="Consolas" w:hAnsi="Consolas"/>
+                <w:color w:val="E50000"/>
+                <w:sz w:val="21"/>
+                <w:szCs w:val="21"/>
+                <w:lang w:eastAsia="it-CH"/>
+              </w:rPr>
+              <w:t>html</w:t>
+            </w:r>
+            <w:r>
+              <w:rPr>
+                <w:rFonts w:ascii="Consolas" w:hAnsi="Consolas"/>
+                <w:color w:val="800000"/>
+                <w:sz w:val="21"/>
+                <w:szCs w:val="21"/>
+                <w:lang w:eastAsia="it-CH"/>
+              </w:rPr>
+              <w:t>&gt;</w:t>
+            </w:r>
+          </w:p>
+          <w:p>
+            <w:pPr>
+              <w:shd w:val="clear" w:color="auto" w:fill="FFFFFF"/>
+              <w:spacing w:line="285" w:lineRule="atLeast"/>
+              <w:rPr>
+                <w:rFonts w:ascii="Consolas" w:hAnsi="Consolas"/>
+                <w:color w:val="3B3B3B"/>
+                <w:sz w:val="21"/>
+                <w:szCs w:val="21"/>
+                <w:lang w:eastAsia="it-CH"/>
+              </w:rPr>
+            </w:pPr>
+            <w:r>
+              <w:rPr>
+                <w:rFonts w:ascii="Consolas" w:hAnsi="Consolas"/>
+                <w:color w:val="800000"/>
+                <w:sz w:val="21"/>
+                <w:szCs w:val="21"/>
+                <w:lang w:eastAsia="it-CH"/>
+              </w:rPr>
+              <w:t>&lt;html&gt;</w:t>
+            </w:r>
+          </w:p>
+          <w:p>
+            <w:pPr>
+              <w:shd w:val="clear" w:color="auto" w:fill="FFFFFF"/>
+              <w:spacing w:line="285" w:lineRule="atLeast"/>
+              <w:rPr>
+                <w:rFonts w:ascii="Consolas" w:hAnsi="Consolas"/>
+                <w:color w:val="3B3B3B"/>
+                <w:sz w:val="21"/>
+                <w:szCs w:val="21"/>
+                <w:lang w:eastAsia="it-CH"/>
+              </w:rPr>
+            </w:pPr>
+            <w:r>
+              <w:rPr>
+                <w:rFonts w:ascii="Consolas" w:hAnsi="Consolas"/>
+                <w:color w:val="800000"/>
+                <w:sz w:val="21"/>
+                <w:szCs w:val="21"/>
+                <w:lang w:eastAsia="it-CH"/>
+              </w:rPr>
+              <w:t>&lt;body&gt;</w:t>
+            </w:r>
+          </w:p>
+          <w:p>
+            <w:pPr>
+              <w:shd w:val="clear" w:color="auto" w:fill="FFFFFF"/>
+              <w:spacing w:line="285" w:lineRule="atLeast"/>
+              <w:rPr>
+                <w:rFonts w:ascii="Consolas" w:hAnsi="Consolas"/>
+                <w:color w:val="3B3B3B"/>
+                <w:sz w:val="21"/>
+                <w:szCs w:val="21"/>
+                <w:lang w:eastAsia="it-CH"/>
+              </w:rPr>
+            </w:pPr>
+            <w:r>
+              <w:rPr>
+                <w:rFonts w:ascii="Consolas" w:hAnsi="Consolas"/>
+                <w:color w:val="800000"/>
+                <w:sz w:val="21"/>
+                <w:szCs w:val="21"/>
+                <w:lang w:eastAsia="it-CH"/>
+              </w:rPr>
+              <w:t>&lt;svg</w:t>
+            </w:r>
+            <w:r>
+              <w:rPr>
+                <w:rFonts w:ascii="Consolas" w:hAnsi="Consolas"/>
+                <w:color w:val="3B3B3B"/>
+                <w:sz w:val="21"/>
+                <w:szCs w:val="21"/>
+                <w:lang w:eastAsia="it-CH"/>
+              </w:rPr>
+              <w:t xml:space="preserve"> </w:t>
+            </w:r>
+            <w:proofErr w:type="spellStart"/>
+            <w:r>
+              <w:rPr>
+                <w:rFonts w:ascii="Consolas" w:hAnsi="Consolas"/>
+                <w:color w:val="E50000"/>
+                <w:sz w:val="21"/>
+                <w:szCs w:val="21"/>
+                <w:lang w:eastAsia="it-CH"/>
+              </w:rPr>
+              <w:t>width</w:t>
+            </w:r>
+            <w:proofErr w:type="spellEnd"/>
+            <w:r>
+              <w:rPr>
+                <w:rFonts w:ascii="Consolas" w:hAnsi="Consolas"/>
+                <w:color w:val="3B3B3B"/>
+                <w:sz w:val="21"/>
+                <w:szCs w:val="21"/>
+                <w:lang w:eastAsia="it-CH"/>
+              </w:rPr>
+              <w:t>=</w:t>
+            </w:r>
+            <w:r>
+              <w:rPr>
+                <w:rFonts w:ascii="Consolas" w:hAnsi="Consolas"/>
+                <w:color w:val="0000FF"/>
+                <w:sz w:val="21"/>
+                <w:szCs w:val="21"/>
+                <w:lang w:eastAsia="it-CH"/>
+              </w:rPr>
+              <w:t>"500"</w:t>
+            </w:r>
+            <w:r>
+              <w:rPr>
+                <w:rFonts w:ascii="Consolas" w:hAnsi="Consolas"/>
+                <w:color w:val="3B3B3B"/>
+                <w:sz w:val="21"/>
+                <w:szCs w:val="21"/>
+                <w:lang w:eastAsia="it-CH"/>
+              </w:rPr>
+              <w:t xml:space="preserve"> </w:t>
+            </w:r>
+            <w:proofErr w:type="spellStart"/>
+            <w:r>
+              <w:rPr>
+                <w:rFonts w:ascii="Consolas" w:hAnsi="Consolas"/>
+                <w:color w:val="E50000"/>
+                <w:sz w:val="21"/>
+                <w:szCs w:val="21"/>
+                <w:lang w:eastAsia="it-CH"/>
+              </w:rPr>
+              <w:t>height</w:t>
+            </w:r>
+            <w:proofErr w:type="spellEnd"/>
+            <w:r>
+              <w:rPr>
+                <w:rFonts w:ascii="Consolas" w:hAnsi="Consolas"/>
+                <w:color w:val="3B3B3B"/>
+                <w:sz w:val="21"/>
+                <w:szCs w:val="21"/>
+                <w:lang w:eastAsia="it-CH"/>
+              </w:rPr>
+              <w:t>=</w:t>
+            </w:r>
+            <w:r>
+              <w:rPr>
+                <w:rFonts w:ascii="Consolas" w:hAnsi="Consolas"/>
+                <w:color w:val="0000FF"/>
+                <w:sz w:val="21"/>
+                <w:szCs w:val="21"/>
+                <w:lang w:eastAsia="it-CH"/>
+              </w:rPr>
+              <w:t>"500"</w:t>
+            </w:r>
+            <w:r>
+              <w:rPr>
+                <w:rFonts w:ascii="Consolas" w:hAnsi="Consolas"/>
+                <w:color w:val="800000"/>
+                <w:sz w:val="21"/>
+                <w:szCs w:val="21"/>
+                <w:lang w:eastAsia="it-CH"/>
+              </w:rPr>
+              <w:t>&gt;</w:t>
+            </w:r>
+          </w:p>
+          <w:p>
+            <w:pPr>
+              <w:shd w:val="clear" w:color="auto" w:fill="FFFFFF"/>
+              <w:spacing w:line="285" w:lineRule="atLeast"/>
+              <w:rPr>
+                <w:rFonts w:ascii="Consolas" w:hAnsi="Consolas"/>
+                <w:color w:val="3B3B3B"/>
+                <w:sz w:val="21"/>
+                <w:szCs w:val="21"/>
+                <w:lang w:eastAsia="it-CH"/>
+              </w:rPr>
+            </w:pPr>
+            <w:r>
+              <w:rPr>
+                <w:rFonts w:ascii="Consolas" w:hAnsi="Consolas"/>
+                <w:color w:val="3B3B3B"/>
+                <w:sz w:val="21"/>
+                <w:szCs w:val="21"/>
+                <w:lang w:eastAsia="it-CH"/>
+              </w:rPr>
+              <w:t xml:space="preserve">    </w:t>
+            </w:r>
+            <w:r>
+              <w:rPr>
+                <w:rFonts w:ascii="Consolas" w:hAnsi="Consolas"/>
+                <w:color w:val="008000"/>
+                <w:sz w:val="21"/>
+                <w:szCs w:val="21"/>
+                <w:lang w:eastAsia="it-CH"/>
+              </w:rPr>
+              <w:t>&lt;!--Primo Punto--&gt;</w:t>
+            </w:r>
+          </w:p>
+          <w:p>
+            <w:pPr>
+              <w:shd w:val="clear" w:color="auto" w:fill="FFFFFF"/>
+              <w:spacing w:line="285" w:lineRule="atLeast"/>
+              <w:rPr>
+                <w:rFonts w:ascii="Consolas" w:hAnsi="Consolas"/>
+                <w:color w:val="3B3B3B"/>
+                <w:sz w:val="21"/>
+                <w:szCs w:val="21"/>
+                <w:lang w:eastAsia="it-CH"/>
+              </w:rPr>
+            </w:pPr>
+            <w:r>
+              <w:rPr>
+                <w:rFonts w:ascii="Consolas" w:hAnsi="Consolas"/>
+                <w:color w:val="3B3B3B"/>
+                <w:sz w:val="21"/>
+                <w:szCs w:val="21"/>
+                <w:lang w:eastAsia="it-CH"/>
+              </w:rPr>
+              <w:t xml:space="preserve">    </w:t>
+            </w:r>
+            <w:r>
+              <w:rPr>
+                <w:rFonts w:ascii="Consolas" w:hAnsi="Consolas"/>
+                <w:color w:val="800000"/>
+                <w:sz w:val="21"/>
+                <w:szCs w:val="21"/>
+                <w:lang w:eastAsia="it-CH"/>
+              </w:rPr>
+              <w:t>&lt;circle</w:t>
+            </w:r>
+            <w:r>
+              <w:rPr>
+                <w:rFonts w:ascii="Consolas" w:hAnsi="Consolas"/>
+                <w:color w:val="3B3B3B"/>
+                <w:sz w:val="21"/>
+                <w:szCs w:val="21"/>
+                <w:lang w:eastAsia="it-CH"/>
+              </w:rPr>
+              <w:t xml:space="preserve"> </w:t>
+            </w:r>
+            <w:r>
+              <w:rPr>
+                <w:rFonts w:ascii="Consolas" w:hAnsi="Consolas"/>
+                <w:color w:val="E50000"/>
+                <w:sz w:val="21"/>
+                <w:szCs w:val="21"/>
+                <w:lang w:eastAsia="it-CH"/>
+              </w:rPr>
+              <w:t>cx</w:t>
+            </w:r>
+            <w:r>
+              <w:rPr>
+                <w:rFonts w:ascii="Consolas" w:hAnsi="Consolas"/>
+                <w:color w:val="3B3B3B"/>
+                <w:sz w:val="21"/>
+                <w:szCs w:val="21"/>
+                <w:lang w:eastAsia="it-CH"/>
+              </w:rPr>
+              <w:t>=</w:t>
+            </w:r>
+            <w:r>
+              <w:rPr>
+                <w:rFonts w:ascii="Consolas" w:hAnsi="Consolas"/>
+                <w:color w:val="0000FF"/>
+                <w:sz w:val="21"/>
+                <w:szCs w:val="21"/>
+                <w:lang w:eastAsia="it-CH"/>
+              </w:rPr>
+              <w:t>"200"</w:t>
+            </w:r>
+            <w:r>
+              <w:rPr>
+                <w:rFonts w:ascii="Consolas" w:hAnsi="Consolas"/>
+                <w:color w:val="3B3B3B"/>
+                <w:sz w:val="21"/>
+                <w:szCs w:val="21"/>
+                <w:lang w:eastAsia="it-CH"/>
+              </w:rPr>
+              <w:t xml:space="preserve"> </w:t>
+            </w:r>
+            <w:proofErr w:type="spellStart"/>
+            <w:r>
+              <w:rPr>
+                <w:rFonts w:ascii="Consolas" w:hAnsi="Consolas"/>
+                <w:color w:val="E50000"/>
+                <w:sz w:val="21"/>
+                <w:szCs w:val="21"/>
+                <w:lang w:eastAsia="it-CH"/>
+              </w:rPr>
+              <w:t>cy</w:t>
+            </w:r>
+            <w:proofErr w:type="spellEnd"/>
+            <w:r>
+              <w:rPr>
+                <w:rFonts w:ascii="Consolas" w:hAnsi="Consolas"/>
+                <w:color w:val="3B3B3B"/>
+                <w:sz w:val="21"/>
+                <w:szCs w:val="21"/>
+                <w:lang w:eastAsia="it-CH"/>
+              </w:rPr>
+              <w:t>=</w:t>
+            </w:r>
+            <w:r>
+              <w:rPr>
+                <w:rFonts w:ascii="Consolas" w:hAnsi="Consolas"/>
+                <w:color w:val="0000FF"/>
+                <w:sz w:val="21"/>
+                <w:szCs w:val="21"/>
+                <w:lang w:eastAsia="it-CH"/>
+              </w:rPr>
+              <w:t>"200"</w:t>
+            </w:r>
+            <w:r>
+              <w:rPr>
+                <w:rFonts w:ascii="Consolas" w:hAnsi="Consolas"/>
+                <w:color w:val="3B3B3B"/>
+                <w:sz w:val="21"/>
+                <w:szCs w:val="21"/>
+                <w:lang w:eastAsia="it-CH"/>
+              </w:rPr>
+              <w:t xml:space="preserve"> </w:t>
+            </w:r>
+            <w:r>
+              <w:rPr>
+                <w:rFonts w:ascii="Consolas" w:hAnsi="Consolas"/>
+                <w:color w:val="E50000"/>
+                <w:sz w:val="21"/>
+                <w:szCs w:val="21"/>
+                <w:lang w:eastAsia="it-CH"/>
+              </w:rPr>
+              <w:t>r</w:t>
+            </w:r>
+            <w:r>
+              <w:rPr>
+                <w:rFonts w:ascii="Consolas" w:hAnsi="Consolas"/>
+                <w:color w:val="3B3B3B"/>
+                <w:sz w:val="21"/>
+                <w:szCs w:val="21"/>
+                <w:lang w:eastAsia="it-CH"/>
+              </w:rPr>
+              <w:t>=</w:t>
+            </w:r>
+            <w:r>
+              <w:rPr>
+                <w:rFonts w:ascii="Consolas" w:hAnsi="Consolas"/>
+                <w:color w:val="0000FF"/>
+                <w:sz w:val="21"/>
+                <w:szCs w:val="21"/>
+                <w:lang w:eastAsia="it-CH"/>
+              </w:rPr>
+              <w:t>"10"</w:t>
+            </w:r>
+          </w:p>
+          <w:p>
+            <w:pPr>
+              <w:shd w:val="clear" w:color="auto" w:fill="FFFFFF"/>
+              <w:spacing w:line="285" w:lineRule="atLeast"/>
+              <w:rPr>
+                <w:rFonts w:ascii="Consolas" w:hAnsi="Consolas"/>
+                <w:color w:val="3B3B3B"/>
+                <w:sz w:val="21"/>
+                <w:szCs w:val="21"/>
+                <w:lang w:eastAsia="it-CH"/>
+              </w:rPr>
+            </w:pPr>
+            <w:r>
+              <w:rPr>
+                <w:rFonts w:ascii="Consolas" w:hAnsi="Consolas"/>
+                <w:color w:val="3B3B3B"/>
+                <w:sz w:val="21"/>
+                <w:szCs w:val="21"/>
+                <w:lang w:eastAsia="it-CH"/>
+              </w:rPr>
+              <w:t xml:space="preserve">    </w:t>
+            </w:r>
+            <w:proofErr w:type="spellStart"/>
+            <w:r>
+              <w:rPr>
+                <w:rFonts w:ascii="Consolas" w:hAnsi="Consolas"/>
+                <w:color w:val="E50000"/>
+                <w:sz w:val="21"/>
+                <w:szCs w:val="21"/>
+                <w:lang w:eastAsia="it-CH"/>
+              </w:rPr>
+              <w:t>stroke</w:t>
+            </w:r>
+            <w:proofErr w:type="spellEnd"/>
+            <w:r>
+              <w:rPr>
+                <w:rFonts w:ascii="Consolas" w:hAnsi="Consolas"/>
+                <w:color w:val="3B3B3B"/>
+                <w:sz w:val="21"/>
+                <w:szCs w:val="21"/>
+                <w:lang w:eastAsia="it-CH"/>
+              </w:rPr>
+              <w:t>=</w:t>
+            </w:r>
+            <w:r>
+              <w:rPr>
+                <w:rFonts w:ascii="Consolas" w:hAnsi="Consolas"/>
+                <w:color w:val="0000FF"/>
+                <w:sz w:val="21"/>
+                <w:szCs w:val="21"/>
+                <w:lang w:eastAsia="it-CH"/>
+              </w:rPr>
+              <w:t>"</w:t>
+            </w:r>
+            <w:proofErr w:type="spellStart"/>
+            <w:r>
+              <w:rPr>
+                <w:rFonts w:ascii="Consolas" w:hAnsi="Consolas"/>
+                <w:color w:val="0000FF"/>
+                <w:sz w:val="21"/>
+                <w:szCs w:val="21"/>
+                <w:lang w:eastAsia="it-CH"/>
+              </w:rPr>
+              <w:t>black</w:t>
+            </w:r>
+            <w:proofErr w:type="spellEnd"/>
+            <w:r>
+              <w:rPr>
+                <w:rFonts w:ascii="Consolas" w:hAnsi="Consolas"/>
+                <w:color w:val="0000FF"/>
+                <w:sz w:val="21"/>
+                <w:szCs w:val="21"/>
+                <w:lang w:eastAsia="it-CH"/>
+              </w:rPr>
+              <w:t>"</w:t>
+            </w:r>
+            <w:r>
+              <w:rPr>
+                <w:rFonts w:ascii="Consolas" w:hAnsi="Consolas"/>
+                <w:color w:val="3B3B3B"/>
+                <w:sz w:val="21"/>
+                <w:szCs w:val="21"/>
+                <w:lang w:eastAsia="it-CH"/>
+              </w:rPr>
+              <w:t xml:space="preserve"> </w:t>
+            </w:r>
+            <w:proofErr w:type="spellStart"/>
+            <w:r>
+              <w:rPr>
+                <w:rFonts w:ascii="Consolas" w:hAnsi="Consolas"/>
+                <w:color w:val="E50000"/>
+                <w:sz w:val="21"/>
+                <w:szCs w:val="21"/>
+                <w:lang w:eastAsia="it-CH"/>
+              </w:rPr>
+              <w:t>stroke-width</w:t>
+            </w:r>
+            <w:proofErr w:type="spellEnd"/>
+            <w:r>
+              <w:rPr>
+                <w:rFonts w:ascii="Consolas" w:hAnsi="Consolas"/>
+                <w:color w:val="3B3B3B"/>
+                <w:sz w:val="21"/>
+                <w:szCs w:val="21"/>
+                <w:lang w:eastAsia="it-CH"/>
+              </w:rPr>
+              <w:t>=</w:t>
+            </w:r>
+            <w:r>
+              <w:rPr>
+                <w:rFonts w:ascii="Consolas" w:hAnsi="Consolas"/>
+                <w:color w:val="0000FF"/>
+                <w:sz w:val="21"/>
+                <w:szCs w:val="21"/>
+                <w:lang w:eastAsia="it-CH"/>
+              </w:rPr>
+              <w:t>"4"</w:t>
+            </w:r>
+            <w:r>
+              <w:rPr>
+                <w:rFonts w:ascii="Consolas" w:hAnsi="Consolas"/>
+                <w:color w:val="3B3B3B"/>
+                <w:sz w:val="21"/>
+                <w:szCs w:val="21"/>
+                <w:lang w:eastAsia="it-CH"/>
+              </w:rPr>
+              <w:t xml:space="preserve"> </w:t>
+            </w:r>
+            <w:proofErr w:type="spellStart"/>
+            <w:r>
+              <w:rPr>
+                <w:rFonts w:ascii="Consolas" w:hAnsi="Consolas"/>
+                <w:color w:val="E50000"/>
+                <w:sz w:val="21"/>
+                <w:szCs w:val="21"/>
+                <w:lang w:eastAsia="it-CH"/>
+              </w:rPr>
+              <w:t>fill</w:t>
+            </w:r>
+            <w:proofErr w:type="spellEnd"/>
+            <w:r>
+              <w:rPr>
+                <w:rFonts w:ascii="Consolas" w:hAnsi="Consolas"/>
+                <w:color w:val="3B3B3B"/>
+                <w:sz w:val="21"/>
+                <w:szCs w:val="21"/>
+                <w:lang w:eastAsia="it-CH"/>
+              </w:rPr>
+              <w:t>=</w:t>
+            </w:r>
+            <w:r>
+              <w:rPr>
+                <w:rFonts w:ascii="Consolas" w:hAnsi="Consolas"/>
+                <w:color w:val="0000FF"/>
+                <w:sz w:val="21"/>
+                <w:szCs w:val="21"/>
+                <w:lang w:eastAsia="it-CH"/>
+              </w:rPr>
+              <w:t>"</w:t>
+            </w:r>
+            <w:proofErr w:type="spellStart"/>
+            <w:r>
+              <w:rPr>
+                <w:rFonts w:ascii="Consolas" w:hAnsi="Consolas"/>
+                <w:color w:val="0000FF"/>
+                <w:sz w:val="21"/>
+                <w:szCs w:val="21"/>
+                <w:lang w:eastAsia="it-CH"/>
+              </w:rPr>
+              <w:t>black</w:t>
+            </w:r>
+            <w:proofErr w:type="spellEnd"/>
+            <w:r>
+              <w:rPr>
+                <w:rFonts w:ascii="Consolas" w:hAnsi="Consolas"/>
+                <w:color w:val="0000FF"/>
+                <w:sz w:val="21"/>
+                <w:szCs w:val="21"/>
+                <w:lang w:eastAsia="it-CH"/>
+              </w:rPr>
+              <w:t>"</w:t>
+            </w:r>
+            <w:r>
+              <w:rPr>
+                <w:rFonts w:ascii="Consolas" w:hAnsi="Consolas"/>
+                <w:color w:val="3B3B3B"/>
+                <w:sz w:val="21"/>
+                <w:szCs w:val="21"/>
+                <w:lang w:eastAsia="it-CH"/>
+              </w:rPr>
+              <w:t xml:space="preserve"> </w:t>
+            </w:r>
+            <w:r>
+              <w:rPr>
+                <w:rFonts w:ascii="Consolas" w:hAnsi="Consolas"/>
+                <w:color w:val="800000"/>
+                <w:sz w:val="21"/>
+                <w:szCs w:val="21"/>
+                <w:lang w:eastAsia="it-CH"/>
+              </w:rPr>
+              <w:t>/&gt;</w:t>
+            </w:r>
+          </w:p>
+          <w:p>
+            <w:pPr>
+              <w:shd w:val="clear" w:color="auto" w:fill="FFFFFF"/>
+              <w:spacing w:line="285" w:lineRule="atLeast"/>
+              <w:rPr>
+                <w:rFonts w:ascii="Consolas" w:hAnsi="Consolas"/>
+                <w:color w:val="3B3B3B"/>
+                <w:sz w:val="21"/>
+                <w:szCs w:val="21"/>
+                <w:lang w:eastAsia="it-CH"/>
+              </w:rPr>
+            </w:pPr>
+            <w:r>
+              <w:rPr>
+                <w:rFonts w:ascii="Consolas" w:hAnsi="Consolas"/>
+                <w:color w:val="3B3B3B"/>
+                <w:sz w:val="21"/>
+                <w:szCs w:val="21"/>
+                <w:lang w:eastAsia="it-CH"/>
+              </w:rPr>
+              <w:t xml:space="preserve">    </w:t>
+            </w:r>
+            <w:r>
+              <w:rPr>
+                <w:rFonts w:ascii="Consolas" w:hAnsi="Consolas"/>
+                <w:color w:val="800000"/>
+                <w:sz w:val="21"/>
+                <w:szCs w:val="21"/>
+                <w:lang w:eastAsia="it-CH"/>
+              </w:rPr>
+              <w:t>&lt;text</w:t>
+            </w:r>
+            <w:r>
+              <w:rPr>
+                <w:rFonts w:ascii="Consolas" w:hAnsi="Consolas"/>
+                <w:color w:val="3B3B3B"/>
+                <w:sz w:val="21"/>
+                <w:szCs w:val="21"/>
+                <w:lang w:eastAsia="it-CH"/>
+              </w:rPr>
+              <w:t xml:space="preserve"> </w:t>
+            </w:r>
+            <w:proofErr w:type="spellStart"/>
+            <w:r>
+              <w:rPr>
+                <w:rFonts w:ascii="Consolas" w:hAnsi="Consolas"/>
+                <w:color w:val="E50000"/>
+                <w:sz w:val="21"/>
+                <w:szCs w:val="21"/>
+                <w:lang w:eastAsia="it-CH"/>
+              </w:rPr>
+              <w:t>fill</w:t>
+            </w:r>
+            <w:proofErr w:type="spellEnd"/>
+            <w:r>
+              <w:rPr>
+                <w:rFonts w:ascii="Consolas" w:hAnsi="Consolas"/>
+                <w:color w:val="3B3B3B"/>
+                <w:sz w:val="21"/>
+                <w:szCs w:val="21"/>
+                <w:lang w:eastAsia="it-CH"/>
+              </w:rPr>
+              <w:t>=</w:t>
+            </w:r>
+            <w:r>
+              <w:rPr>
+                <w:rFonts w:ascii="Consolas" w:hAnsi="Consolas"/>
+                <w:color w:val="0000FF"/>
+                <w:sz w:val="21"/>
+                <w:szCs w:val="21"/>
+                <w:lang w:eastAsia="it-CH"/>
+              </w:rPr>
+              <w:t>"#000000"</w:t>
+            </w:r>
+            <w:r>
+              <w:rPr>
+                <w:rFonts w:ascii="Consolas" w:hAnsi="Consolas"/>
+                <w:color w:val="3B3B3B"/>
+                <w:sz w:val="21"/>
+                <w:szCs w:val="21"/>
+                <w:lang w:eastAsia="it-CH"/>
+              </w:rPr>
+              <w:t xml:space="preserve"> </w:t>
+            </w:r>
+            <w:r>
+              <w:rPr>
+                <w:rFonts w:ascii="Consolas" w:hAnsi="Consolas"/>
+                <w:color w:val="E50000"/>
+                <w:sz w:val="21"/>
+                <w:szCs w:val="21"/>
+                <w:lang w:eastAsia="it-CH"/>
+              </w:rPr>
+              <w:t>font-size</w:t>
+            </w:r>
+            <w:r>
+              <w:rPr>
+                <w:rFonts w:ascii="Consolas" w:hAnsi="Consolas"/>
+                <w:color w:val="3B3B3B"/>
+                <w:sz w:val="21"/>
+                <w:szCs w:val="21"/>
+                <w:lang w:eastAsia="it-CH"/>
+              </w:rPr>
+              <w:t>=</w:t>
+            </w:r>
+            <w:r>
+              <w:rPr>
+                <w:rFonts w:ascii="Consolas" w:hAnsi="Consolas"/>
+                <w:color w:val="0000FF"/>
+                <w:sz w:val="21"/>
+                <w:szCs w:val="21"/>
+                <w:lang w:eastAsia="it-CH"/>
+              </w:rPr>
+              <w:t>"45"</w:t>
+            </w:r>
+            <w:r>
+              <w:rPr>
+                <w:rFonts w:ascii="Consolas" w:hAnsi="Consolas"/>
+                <w:color w:val="3B3B3B"/>
+                <w:sz w:val="21"/>
+                <w:szCs w:val="21"/>
+                <w:lang w:eastAsia="it-CH"/>
+              </w:rPr>
+              <w:t xml:space="preserve"> </w:t>
+            </w:r>
+            <w:r>
+              <w:rPr>
+                <w:rFonts w:ascii="Consolas" w:hAnsi="Consolas"/>
+                <w:color w:val="E50000"/>
+                <w:sz w:val="21"/>
+                <w:szCs w:val="21"/>
+                <w:lang w:eastAsia="it-CH"/>
+              </w:rPr>
+              <w:t>font-family</w:t>
+            </w:r>
+            <w:r>
+              <w:rPr>
+                <w:rFonts w:ascii="Consolas" w:hAnsi="Consolas"/>
+                <w:color w:val="3B3B3B"/>
+                <w:sz w:val="21"/>
+                <w:szCs w:val="21"/>
+                <w:lang w:eastAsia="it-CH"/>
+              </w:rPr>
+              <w:t>=</w:t>
+            </w:r>
+            <w:r>
+              <w:rPr>
+                <w:rFonts w:ascii="Consolas" w:hAnsi="Consolas"/>
+                <w:color w:val="0000FF"/>
+                <w:sz w:val="21"/>
+                <w:szCs w:val="21"/>
+                <w:lang w:eastAsia="it-CH"/>
+              </w:rPr>
+              <w:t>"</w:t>
+            </w:r>
+            <w:proofErr w:type="spellStart"/>
+            <w:r>
+              <w:rPr>
+                <w:rFonts w:ascii="Consolas" w:hAnsi="Consolas"/>
+                <w:color w:val="0000FF"/>
+                <w:sz w:val="21"/>
+                <w:szCs w:val="21"/>
+                <w:lang w:eastAsia="it-CH"/>
+              </w:rPr>
+              <w:t>Verdana</w:t>
+            </w:r>
+            <w:proofErr w:type="spellEnd"/>
+            <w:r>
+              <w:rPr>
+                <w:rFonts w:ascii="Consolas" w:hAnsi="Consolas"/>
+                <w:color w:val="0000FF"/>
+                <w:sz w:val="21"/>
+                <w:szCs w:val="21"/>
+                <w:lang w:eastAsia="it-CH"/>
+              </w:rPr>
+              <w:t>"</w:t>
+            </w:r>
+            <w:r>
+              <w:rPr>
+                <w:rFonts w:ascii="Consolas" w:hAnsi="Consolas"/>
+                <w:color w:val="3B3B3B"/>
+                <w:sz w:val="21"/>
+                <w:szCs w:val="21"/>
+                <w:lang w:eastAsia="it-CH"/>
+              </w:rPr>
+              <w:t xml:space="preserve"> </w:t>
+            </w:r>
+            <w:r>
+              <w:rPr>
+                <w:rFonts w:ascii="Consolas" w:hAnsi="Consolas"/>
+                <w:color w:val="E50000"/>
+                <w:sz w:val="21"/>
+                <w:szCs w:val="21"/>
+                <w:lang w:eastAsia="it-CH"/>
+              </w:rPr>
+              <w:t>x</w:t>
+            </w:r>
+            <w:r>
+              <w:rPr>
+                <w:rFonts w:ascii="Consolas" w:hAnsi="Consolas"/>
+                <w:color w:val="3B3B3B"/>
+                <w:sz w:val="21"/>
+                <w:szCs w:val="21"/>
+                <w:lang w:eastAsia="it-CH"/>
+              </w:rPr>
+              <w:t>=</w:t>
+            </w:r>
+            <w:r>
+              <w:rPr>
+                <w:rFonts w:ascii="Consolas" w:hAnsi="Consolas"/>
+                <w:color w:val="0000FF"/>
+                <w:sz w:val="21"/>
+                <w:szCs w:val="21"/>
+                <w:lang w:eastAsia="it-CH"/>
+              </w:rPr>
+              <w:t>"190"</w:t>
+            </w:r>
+            <w:r>
+              <w:rPr>
+                <w:rFonts w:ascii="Consolas" w:hAnsi="Consolas"/>
+                <w:color w:val="3B3B3B"/>
+                <w:sz w:val="21"/>
+                <w:szCs w:val="21"/>
+                <w:lang w:eastAsia="it-CH"/>
+              </w:rPr>
+              <w:t xml:space="preserve"> </w:t>
+            </w:r>
+            <w:r>
+              <w:rPr>
+                <w:rFonts w:ascii="Consolas" w:hAnsi="Consolas"/>
+                <w:color w:val="3B3B3B"/>
+                <w:sz w:val="21"/>
+                <w:szCs w:val="21"/>
+                <w:lang w:eastAsia="it-CH"/>
+              </w:rPr>
+              <w:t xml:space="preserve">       </w:t>
+            </w:r>
+          </w:p>
+          <w:p>
+            <w:pPr>
+              <w:shd w:val="clear" w:color="auto" w:fill="FFFFFF"/>
+              <w:spacing w:line="285" w:lineRule="atLeast"/>
+              <w:rPr>
+                <w:rFonts w:ascii="Consolas" w:hAnsi="Consolas"/>
+                <w:color w:val="3B3B3B"/>
+                <w:sz w:val="21"/>
+                <w:szCs w:val="21"/>
+                <w:lang w:eastAsia="it-CH"/>
+              </w:rPr>
+            </w:pPr>
+            <w:r>
+              <w:rPr>
+                <w:rFonts w:ascii="Consolas" w:hAnsi="Consolas"/>
+                <w:color w:val="E50000"/>
+                <w:sz w:val="21"/>
+                <w:szCs w:val="21"/>
+                <w:lang w:eastAsia="it-CH"/>
+              </w:rPr>
+              <w:t xml:space="preserve">    </w:t>
+            </w:r>
+            <w:r>
+              <w:rPr>
+                <w:rFonts w:ascii="Consolas" w:hAnsi="Consolas"/>
+                <w:color w:val="E50000"/>
+                <w:sz w:val="21"/>
+                <w:szCs w:val="21"/>
+                <w:lang w:eastAsia="it-CH"/>
+              </w:rPr>
+              <w:t>y</w:t>
+            </w:r>
+            <w:r>
+              <w:rPr>
+                <w:rFonts w:ascii="Consolas" w:hAnsi="Consolas"/>
+                <w:color w:val="3B3B3B"/>
+                <w:sz w:val="21"/>
+                <w:szCs w:val="21"/>
+                <w:lang w:eastAsia="it-CH"/>
+              </w:rPr>
+              <w:t>=</w:t>
+            </w:r>
+            <w:r>
+              <w:rPr>
+                <w:rFonts w:ascii="Consolas" w:hAnsi="Consolas"/>
+                <w:color w:val="0000FF"/>
+                <w:sz w:val="21"/>
+                <w:szCs w:val="21"/>
+                <w:lang w:eastAsia="it-CH"/>
+              </w:rPr>
+              <w:t>"240"</w:t>
+            </w:r>
+            <w:r>
+              <w:rPr>
+                <w:rFonts w:ascii="Consolas" w:hAnsi="Consolas"/>
+                <w:color w:val="800000"/>
+                <w:sz w:val="21"/>
+                <w:szCs w:val="21"/>
+                <w:lang w:eastAsia="it-CH"/>
+              </w:rPr>
+              <w:t>&gt;</w:t>
+            </w:r>
+            <w:r>
+              <w:rPr>
+                <w:rFonts w:ascii="Consolas" w:hAnsi="Consolas"/>
+                <w:color w:val="3B3B3B"/>
+                <w:sz w:val="21"/>
+                <w:szCs w:val="21"/>
+                <w:lang w:eastAsia="it-CH"/>
+              </w:rPr>
+              <w:t>.1</w:t>
+            </w:r>
+            <w:r>
+              <w:rPr>
+                <w:rFonts w:ascii="Consolas" w:hAnsi="Consolas"/>
+                <w:color w:val="800000"/>
+                <w:sz w:val="21"/>
+                <w:szCs w:val="21"/>
+                <w:lang w:eastAsia="it-CH"/>
+              </w:rPr>
+              <w:t>&lt;/text&gt;</w:t>
+            </w:r>
+            <w:r>
+              <w:rPr>
+                <w:rFonts w:ascii="Consolas" w:hAnsi="Consolas"/>
+                <w:color w:val="3B3B3B"/>
+                <w:sz w:val="21"/>
+                <w:szCs w:val="21"/>
+                <w:lang w:eastAsia="it-CH"/>
+              </w:rPr>
+              <w:t xml:space="preserve">  </w:t>
+            </w:r>
+          </w:p>
+          <w:p>
+            <w:pPr>
+              <w:shd w:val="clear" w:color="auto" w:fill="FFFFFF"/>
+              <w:spacing w:line="285" w:lineRule="atLeast"/>
+              <w:rPr>
+                <w:rFonts w:ascii="Consolas" w:hAnsi="Consolas"/>
+                <w:color w:val="3B3B3B"/>
+                <w:sz w:val="21"/>
+                <w:szCs w:val="21"/>
+                <w:lang w:eastAsia="it-CH"/>
+              </w:rPr>
+            </w:pPr>
+            <w:r>
+              <w:rPr>
+                <w:rFonts w:ascii="Consolas" w:hAnsi="Consolas"/>
+                <w:color w:val="3B3B3B"/>
+                <w:sz w:val="21"/>
+                <w:szCs w:val="21"/>
+                <w:lang w:eastAsia="it-CH"/>
+              </w:rPr>
+              <w:t xml:space="preserve">  </w:t>
+            </w:r>
+          </w:p>
+          <w:p>
+            <w:pPr>
+              <w:shd w:val="clear" w:color="auto" w:fill="FFFFFF"/>
+              <w:spacing w:line="285" w:lineRule="atLeast"/>
+              <w:rPr>
+                <w:rFonts w:ascii="Consolas" w:hAnsi="Consolas"/>
+                <w:color w:val="3B3B3B"/>
+                <w:sz w:val="21"/>
+                <w:szCs w:val="21"/>
+                <w:lang w:eastAsia="it-CH"/>
+              </w:rPr>
+            </w:pPr>
+            <w:r>
+              <w:rPr>
+                <w:rFonts w:ascii="Consolas" w:hAnsi="Consolas"/>
+                <w:color w:val="3B3B3B"/>
+                <w:sz w:val="21"/>
+                <w:szCs w:val="21"/>
+                <w:lang w:eastAsia="it-CH"/>
+              </w:rPr>
+              <w:t xml:space="preserve">    </w:t>
+            </w:r>
+            <w:r>
+              <w:rPr>
+                <w:rFonts w:ascii="Consolas" w:hAnsi="Consolas"/>
+                <w:color w:val="008000"/>
+                <w:sz w:val="21"/>
+                <w:szCs w:val="21"/>
+                <w:lang w:eastAsia="it-CH"/>
+              </w:rPr>
+              <w:t>&lt;!--Secondo Punto--&gt;</w:t>
+            </w:r>
+          </w:p>
+          <w:p>
+            <w:pPr>
+              <w:shd w:val="clear" w:color="auto" w:fill="FFFFFF"/>
+              <w:spacing w:line="285" w:lineRule="atLeast"/>
+              <w:rPr>
+                <w:rFonts w:ascii="Consolas" w:hAnsi="Consolas"/>
+                <w:color w:val="3B3B3B"/>
+                <w:sz w:val="21"/>
+                <w:szCs w:val="21"/>
+                <w:lang w:eastAsia="it-CH"/>
+              </w:rPr>
+            </w:pPr>
+            <w:r>
+              <w:rPr>
+                <w:rFonts w:ascii="Consolas" w:hAnsi="Consolas"/>
+                <w:color w:val="3B3B3B"/>
+                <w:sz w:val="21"/>
+                <w:szCs w:val="21"/>
+                <w:lang w:eastAsia="it-CH"/>
+              </w:rPr>
+              <w:t xml:space="preserve">    </w:t>
+            </w:r>
+            <w:r>
+              <w:rPr>
+                <w:rFonts w:ascii="Consolas" w:hAnsi="Consolas"/>
+                <w:color w:val="800000"/>
+                <w:sz w:val="21"/>
+                <w:szCs w:val="21"/>
+                <w:lang w:eastAsia="it-CH"/>
+              </w:rPr>
+              <w:t>&lt;circle</w:t>
+            </w:r>
+            <w:r>
+              <w:rPr>
+                <w:rFonts w:ascii="Consolas" w:hAnsi="Consolas"/>
+                <w:color w:val="3B3B3B"/>
+                <w:sz w:val="21"/>
+                <w:szCs w:val="21"/>
+                <w:lang w:eastAsia="it-CH"/>
+              </w:rPr>
+              <w:t xml:space="preserve"> </w:t>
+            </w:r>
+            <w:r>
+              <w:rPr>
+                <w:rFonts w:ascii="Consolas" w:hAnsi="Consolas"/>
+                <w:color w:val="E50000"/>
+                <w:sz w:val="21"/>
+                <w:szCs w:val="21"/>
+                <w:lang w:eastAsia="it-CH"/>
+              </w:rPr>
+              <w:t>cx</w:t>
+            </w:r>
+            <w:r>
+              <w:rPr>
+                <w:rFonts w:ascii="Consolas" w:hAnsi="Consolas"/>
+                <w:color w:val="3B3B3B"/>
+                <w:sz w:val="21"/>
+                <w:szCs w:val="21"/>
+                <w:lang w:eastAsia="it-CH"/>
+              </w:rPr>
+              <w:t>=</w:t>
+            </w:r>
+            <w:r>
+              <w:rPr>
+                <w:rFonts w:ascii="Consolas" w:hAnsi="Consolas"/>
+                <w:color w:val="0000FF"/>
+                <w:sz w:val="21"/>
+                <w:szCs w:val="21"/>
+                <w:lang w:eastAsia="it-CH"/>
+              </w:rPr>
+              <w:t>"50"</w:t>
+            </w:r>
+            <w:r>
+              <w:rPr>
+                <w:rFonts w:ascii="Consolas" w:hAnsi="Consolas"/>
+                <w:color w:val="3B3B3B"/>
+                <w:sz w:val="21"/>
+                <w:szCs w:val="21"/>
+                <w:lang w:eastAsia="it-CH"/>
+              </w:rPr>
+              <w:t xml:space="preserve"> </w:t>
+            </w:r>
+            <w:proofErr w:type="spellStart"/>
+            <w:r>
+              <w:rPr>
+                <w:rFonts w:ascii="Consolas" w:hAnsi="Consolas"/>
+                <w:color w:val="E50000"/>
+                <w:sz w:val="21"/>
+                <w:szCs w:val="21"/>
+                <w:lang w:eastAsia="it-CH"/>
+              </w:rPr>
+              <w:t>cy</w:t>
+            </w:r>
+            <w:proofErr w:type="spellEnd"/>
+            <w:r>
+              <w:rPr>
+                <w:rFonts w:ascii="Consolas" w:hAnsi="Consolas"/>
+                <w:color w:val="3B3B3B"/>
+                <w:sz w:val="21"/>
+                <w:szCs w:val="21"/>
+                <w:lang w:eastAsia="it-CH"/>
+              </w:rPr>
+              <w:t>=</w:t>
+            </w:r>
+            <w:r>
+              <w:rPr>
+                <w:rFonts w:ascii="Consolas" w:hAnsi="Consolas"/>
+                <w:color w:val="0000FF"/>
+                <w:sz w:val="21"/>
+                <w:szCs w:val="21"/>
+                <w:lang w:eastAsia="it-CH"/>
+              </w:rPr>
+              <w:t>"50"</w:t>
+            </w:r>
+            <w:r>
+              <w:rPr>
+                <w:rFonts w:ascii="Consolas" w:hAnsi="Consolas"/>
+                <w:color w:val="3B3B3B"/>
+                <w:sz w:val="21"/>
+                <w:szCs w:val="21"/>
+                <w:lang w:eastAsia="it-CH"/>
+              </w:rPr>
+              <w:t xml:space="preserve"> </w:t>
+            </w:r>
+            <w:r>
+              <w:rPr>
+                <w:rFonts w:ascii="Consolas" w:hAnsi="Consolas"/>
+                <w:color w:val="E50000"/>
+                <w:sz w:val="21"/>
+                <w:szCs w:val="21"/>
+                <w:lang w:eastAsia="it-CH"/>
+              </w:rPr>
+              <w:t>r</w:t>
+            </w:r>
+            <w:r>
+              <w:rPr>
+                <w:rFonts w:ascii="Consolas" w:hAnsi="Consolas"/>
+                <w:color w:val="3B3B3B"/>
+                <w:sz w:val="21"/>
+                <w:szCs w:val="21"/>
+                <w:lang w:eastAsia="it-CH"/>
+              </w:rPr>
+              <w:t>=</w:t>
+            </w:r>
+            <w:r>
+              <w:rPr>
+                <w:rFonts w:ascii="Consolas" w:hAnsi="Consolas"/>
+                <w:color w:val="0000FF"/>
+                <w:sz w:val="21"/>
+                <w:szCs w:val="21"/>
+                <w:lang w:eastAsia="it-CH"/>
+              </w:rPr>
+              <w:t>"10"</w:t>
+            </w:r>
+          </w:p>
+          <w:p>
+            <w:pPr>
+              <w:shd w:val="clear" w:color="auto" w:fill="FFFFFF"/>
+              <w:spacing w:line="285" w:lineRule="atLeast"/>
+              <w:rPr>
+                <w:rFonts w:ascii="Consolas" w:hAnsi="Consolas"/>
+                <w:color w:val="3B3B3B"/>
+                <w:sz w:val="21"/>
+                <w:szCs w:val="21"/>
+                <w:lang w:eastAsia="it-CH"/>
+              </w:rPr>
+            </w:pPr>
+            <w:r>
+              <w:rPr>
+                <w:rFonts w:ascii="Consolas" w:hAnsi="Consolas"/>
+                <w:color w:val="3B3B3B"/>
+                <w:sz w:val="21"/>
+                <w:szCs w:val="21"/>
+                <w:lang w:eastAsia="it-CH"/>
+              </w:rPr>
+              <w:t xml:space="preserve">    </w:t>
+            </w:r>
+            <w:proofErr w:type="spellStart"/>
+            <w:r>
+              <w:rPr>
+                <w:rFonts w:ascii="Consolas" w:hAnsi="Consolas"/>
+                <w:color w:val="E50000"/>
+                <w:sz w:val="21"/>
+                <w:szCs w:val="21"/>
+                <w:lang w:eastAsia="it-CH"/>
+              </w:rPr>
+              <w:t>stroke</w:t>
+            </w:r>
+            <w:proofErr w:type="spellEnd"/>
+            <w:r>
+              <w:rPr>
+                <w:rFonts w:ascii="Consolas" w:hAnsi="Consolas"/>
+                <w:color w:val="3B3B3B"/>
+                <w:sz w:val="21"/>
+                <w:szCs w:val="21"/>
+                <w:lang w:eastAsia="it-CH"/>
+              </w:rPr>
+              <w:t>=</w:t>
+            </w:r>
+            <w:r>
+              <w:rPr>
+                <w:rFonts w:ascii="Consolas" w:hAnsi="Consolas"/>
+                <w:color w:val="0000FF"/>
+                <w:sz w:val="21"/>
+                <w:szCs w:val="21"/>
+                <w:lang w:eastAsia="it-CH"/>
+              </w:rPr>
+              <w:t>"</w:t>
+            </w:r>
+            <w:proofErr w:type="spellStart"/>
+            <w:r>
+              <w:rPr>
+                <w:rFonts w:ascii="Consolas" w:hAnsi="Consolas"/>
+                <w:color w:val="0000FF"/>
+                <w:sz w:val="21"/>
+                <w:szCs w:val="21"/>
+                <w:lang w:eastAsia="it-CH"/>
+              </w:rPr>
+              <w:t>black</w:t>
+            </w:r>
+            <w:proofErr w:type="spellEnd"/>
+            <w:r>
+              <w:rPr>
+                <w:rFonts w:ascii="Consolas" w:hAnsi="Consolas"/>
+                <w:color w:val="0000FF"/>
+                <w:sz w:val="21"/>
+                <w:szCs w:val="21"/>
+                <w:lang w:eastAsia="it-CH"/>
+              </w:rPr>
+              <w:t>"</w:t>
+            </w:r>
+            <w:r>
+              <w:rPr>
+                <w:rFonts w:ascii="Consolas" w:hAnsi="Consolas"/>
+                <w:color w:val="3B3B3B"/>
+                <w:sz w:val="21"/>
+                <w:szCs w:val="21"/>
+                <w:lang w:eastAsia="it-CH"/>
+              </w:rPr>
+              <w:t xml:space="preserve"> </w:t>
+            </w:r>
+            <w:proofErr w:type="spellStart"/>
+            <w:r>
+              <w:rPr>
+                <w:rFonts w:ascii="Consolas" w:hAnsi="Consolas"/>
+                <w:color w:val="E50000"/>
+                <w:sz w:val="21"/>
+                <w:szCs w:val="21"/>
+                <w:lang w:eastAsia="it-CH"/>
+              </w:rPr>
+              <w:t>stroke-width</w:t>
+            </w:r>
+            <w:proofErr w:type="spellEnd"/>
+            <w:r>
+              <w:rPr>
+                <w:rFonts w:ascii="Consolas" w:hAnsi="Consolas"/>
+                <w:color w:val="3B3B3B"/>
+                <w:sz w:val="21"/>
+                <w:szCs w:val="21"/>
+                <w:lang w:eastAsia="it-CH"/>
+              </w:rPr>
+              <w:t>=</w:t>
+            </w:r>
+            <w:r>
+              <w:rPr>
+                <w:rFonts w:ascii="Consolas" w:hAnsi="Consolas"/>
+                <w:color w:val="0000FF"/>
+                <w:sz w:val="21"/>
+                <w:szCs w:val="21"/>
+                <w:lang w:eastAsia="it-CH"/>
+              </w:rPr>
+              <w:t>"4"</w:t>
+            </w:r>
+            <w:r>
+              <w:rPr>
+                <w:rFonts w:ascii="Consolas" w:hAnsi="Consolas"/>
+                <w:color w:val="3B3B3B"/>
+                <w:sz w:val="21"/>
+                <w:szCs w:val="21"/>
+                <w:lang w:eastAsia="it-CH"/>
+              </w:rPr>
+              <w:t xml:space="preserve"> </w:t>
+            </w:r>
+            <w:proofErr w:type="spellStart"/>
+            <w:r>
+              <w:rPr>
+                <w:rFonts w:ascii="Consolas" w:hAnsi="Consolas"/>
+                <w:color w:val="E50000"/>
+                <w:sz w:val="21"/>
+                <w:szCs w:val="21"/>
+                <w:lang w:eastAsia="it-CH"/>
+              </w:rPr>
+              <w:t>fill</w:t>
+            </w:r>
+            <w:proofErr w:type="spellEnd"/>
+            <w:r>
+              <w:rPr>
+                <w:rFonts w:ascii="Consolas" w:hAnsi="Consolas"/>
+                <w:color w:val="3B3B3B"/>
+                <w:sz w:val="21"/>
+                <w:szCs w:val="21"/>
+                <w:lang w:eastAsia="it-CH"/>
+              </w:rPr>
+              <w:t>=</w:t>
+            </w:r>
+            <w:r>
+              <w:rPr>
+                <w:rFonts w:ascii="Consolas" w:hAnsi="Consolas"/>
+                <w:color w:val="0000FF"/>
+                <w:sz w:val="21"/>
+                <w:szCs w:val="21"/>
+                <w:lang w:eastAsia="it-CH"/>
+              </w:rPr>
+              <w:t>"</w:t>
+            </w:r>
+            <w:proofErr w:type="spellStart"/>
+            <w:r>
+              <w:rPr>
+                <w:rFonts w:ascii="Consolas" w:hAnsi="Consolas"/>
+                <w:color w:val="0000FF"/>
+                <w:sz w:val="21"/>
+                <w:szCs w:val="21"/>
+                <w:lang w:eastAsia="it-CH"/>
+              </w:rPr>
+              <w:t>black</w:t>
+            </w:r>
+            <w:proofErr w:type="spellEnd"/>
+            <w:r>
+              <w:rPr>
+                <w:rFonts w:ascii="Consolas" w:hAnsi="Consolas"/>
+                <w:color w:val="0000FF"/>
+                <w:sz w:val="21"/>
+                <w:szCs w:val="21"/>
+                <w:lang w:eastAsia="it-CH"/>
+              </w:rPr>
+              <w:t>"</w:t>
+            </w:r>
+            <w:r>
+              <w:rPr>
+                <w:rFonts w:ascii="Consolas" w:hAnsi="Consolas"/>
+                <w:color w:val="3B3B3B"/>
+                <w:sz w:val="21"/>
+                <w:szCs w:val="21"/>
+                <w:lang w:eastAsia="it-CH"/>
+              </w:rPr>
+              <w:t xml:space="preserve"> </w:t>
+            </w:r>
+            <w:r>
+              <w:rPr>
+                <w:rFonts w:ascii="Consolas" w:hAnsi="Consolas"/>
+                <w:color w:val="800000"/>
+                <w:sz w:val="21"/>
+                <w:szCs w:val="21"/>
+                <w:lang w:eastAsia="it-CH"/>
+              </w:rPr>
+              <w:t>/&gt;</w:t>
+            </w:r>
+          </w:p>
+          <w:p>
+            <w:pPr>
+              <w:shd w:val="clear" w:color="auto" w:fill="FFFFFF"/>
+              <w:spacing w:line="285" w:lineRule="atLeast"/>
+              <w:rPr>
+                <w:rFonts w:ascii="Consolas" w:hAnsi="Consolas"/>
+                <w:color w:val="3B3B3B"/>
+                <w:sz w:val="21"/>
+                <w:szCs w:val="21"/>
+                <w:lang w:eastAsia="it-CH"/>
+              </w:rPr>
+            </w:pPr>
+            <w:r>
+              <w:rPr>
+                <w:rFonts w:ascii="Consolas" w:hAnsi="Consolas"/>
+                <w:color w:val="3B3B3B"/>
+                <w:sz w:val="21"/>
+                <w:szCs w:val="21"/>
+                <w:lang w:eastAsia="it-CH"/>
+              </w:rPr>
+              <w:t xml:space="preserve">    </w:t>
+            </w:r>
+            <w:r>
+              <w:rPr>
+                <w:rFonts w:ascii="Consolas" w:hAnsi="Consolas"/>
+                <w:color w:val="800000"/>
+                <w:sz w:val="21"/>
+                <w:szCs w:val="21"/>
+                <w:lang w:eastAsia="it-CH"/>
+              </w:rPr>
+              <w:t>&lt;text</w:t>
+            </w:r>
+            <w:r>
+              <w:rPr>
+                <w:rFonts w:ascii="Consolas" w:hAnsi="Consolas"/>
+                <w:color w:val="3B3B3B"/>
+                <w:sz w:val="21"/>
+                <w:szCs w:val="21"/>
+                <w:lang w:eastAsia="it-CH"/>
+              </w:rPr>
+              <w:t xml:space="preserve"> </w:t>
+            </w:r>
+            <w:proofErr w:type="spellStart"/>
+            <w:r>
+              <w:rPr>
+                <w:rFonts w:ascii="Consolas" w:hAnsi="Consolas"/>
+                <w:color w:val="E50000"/>
+                <w:sz w:val="21"/>
+                <w:szCs w:val="21"/>
+                <w:lang w:eastAsia="it-CH"/>
+              </w:rPr>
+              <w:t>fill</w:t>
+            </w:r>
+            <w:proofErr w:type="spellEnd"/>
+            <w:r>
+              <w:rPr>
+                <w:rFonts w:ascii="Consolas" w:hAnsi="Consolas"/>
+                <w:color w:val="3B3B3B"/>
+                <w:sz w:val="21"/>
+                <w:szCs w:val="21"/>
+                <w:lang w:eastAsia="it-CH"/>
+              </w:rPr>
+              <w:t>=</w:t>
+            </w:r>
+            <w:r>
+              <w:rPr>
+                <w:rFonts w:ascii="Consolas" w:hAnsi="Consolas"/>
+                <w:color w:val="0000FF"/>
+                <w:sz w:val="21"/>
+                <w:szCs w:val="21"/>
+                <w:lang w:eastAsia="it-CH"/>
+              </w:rPr>
+              <w:t>"#000000"</w:t>
+            </w:r>
+            <w:r>
+              <w:rPr>
+                <w:rFonts w:ascii="Consolas" w:hAnsi="Consolas"/>
+                <w:color w:val="3B3B3B"/>
+                <w:sz w:val="21"/>
+                <w:szCs w:val="21"/>
+                <w:lang w:eastAsia="it-CH"/>
+              </w:rPr>
+              <w:t xml:space="preserve"> </w:t>
+            </w:r>
+            <w:r>
+              <w:rPr>
+                <w:rFonts w:ascii="Consolas" w:hAnsi="Consolas"/>
+                <w:color w:val="E50000"/>
+                <w:sz w:val="21"/>
+                <w:szCs w:val="21"/>
+                <w:lang w:eastAsia="it-CH"/>
+              </w:rPr>
+              <w:t>font-size</w:t>
+            </w:r>
+            <w:r>
+              <w:rPr>
+                <w:rFonts w:ascii="Consolas" w:hAnsi="Consolas"/>
+                <w:color w:val="3B3B3B"/>
+                <w:sz w:val="21"/>
+                <w:szCs w:val="21"/>
+                <w:lang w:eastAsia="it-CH"/>
+              </w:rPr>
+              <w:t>=</w:t>
+            </w:r>
+            <w:r>
+              <w:rPr>
+                <w:rFonts w:ascii="Consolas" w:hAnsi="Consolas"/>
+                <w:color w:val="0000FF"/>
+                <w:sz w:val="21"/>
+                <w:szCs w:val="21"/>
+                <w:lang w:eastAsia="it-CH"/>
+              </w:rPr>
+              <w:t>"45"</w:t>
+            </w:r>
+            <w:r>
+              <w:rPr>
+                <w:rFonts w:ascii="Consolas" w:hAnsi="Consolas"/>
+                <w:color w:val="3B3B3B"/>
+                <w:sz w:val="21"/>
+                <w:szCs w:val="21"/>
+                <w:lang w:eastAsia="it-CH"/>
+              </w:rPr>
+              <w:t xml:space="preserve"> </w:t>
+            </w:r>
+            <w:r>
+              <w:rPr>
+                <w:rFonts w:ascii="Consolas" w:hAnsi="Consolas"/>
+                <w:color w:val="E50000"/>
+                <w:sz w:val="21"/>
+                <w:szCs w:val="21"/>
+                <w:lang w:eastAsia="it-CH"/>
+              </w:rPr>
+              <w:t>font-family</w:t>
+            </w:r>
+            <w:r>
+              <w:rPr>
+                <w:rFonts w:ascii="Consolas" w:hAnsi="Consolas"/>
+                <w:color w:val="3B3B3B"/>
+                <w:sz w:val="21"/>
+                <w:szCs w:val="21"/>
+                <w:lang w:eastAsia="it-CH"/>
+              </w:rPr>
+              <w:t>=</w:t>
+            </w:r>
+            <w:r>
+              <w:rPr>
+                <w:rFonts w:ascii="Consolas" w:hAnsi="Consolas"/>
+                <w:color w:val="0000FF"/>
+                <w:sz w:val="21"/>
+                <w:szCs w:val="21"/>
+                <w:lang w:eastAsia="it-CH"/>
+              </w:rPr>
+              <w:t>"</w:t>
+            </w:r>
+            <w:proofErr w:type="spellStart"/>
+            <w:r>
+              <w:rPr>
+                <w:rFonts w:ascii="Consolas" w:hAnsi="Consolas"/>
+                <w:color w:val="0000FF"/>
+                <w:sz w:val="21"/>
+                <w:szCs w:val="21"/>
+                <w:lang w:eastAsia="it-CH"/>
+              </w:rPr>
+              <w:t>Verdana</w:t>
+            </w:r>
+            <w:proofErr w:type="spellEnd"/>
+            <w:r>
+              <w:rPr>
+                <w:rFonts w:ascii="Consolas" w:hAnsi="Consolas"/>
+                <w:color w:val="0000FF"/>
+                <w:sz w:val="21"/>
+                <w:szCs w:val="21"/>
+                <w:lang w:eastAsia="it-CH"/>
+              </w:rPr>
+              <w:t>"</w:t>
+            </w:r>
+            <w:r>
+              <w:rPr>
+                <w:rFonts w:ascii="Consolas" w:hAnsi="Consolas"/>
+                <w:color w:val="3B3B3B"/>
+                <w:sz w:val="21"/>
+                <w:szCs w:val="21"/>
+                <w:lang w:eastAsia="it-CH"/>
+              </w:rPr>
+              <w:t xml:space="preserve"> </w:t>
+            </w:r>
+            <w:r>
+              <w:rPr>
+                <w:rFonts w:ascii="Consolas" w:hAnsi="Consolas"/>
+                <w:color w:val="E50000"/>
+                <w:sz w:val="21"/>
+                <w:szCs w:val="21"/>
+                <w:lang w:eastAsia="it-CH"/>
+              </w:rPr>
+              <w:t>x</w:t>
+            </w:r>
+            <w:r>
+              <w:rPr>
+                <w:rFonts w:ascii="Consolas" w:hAnsi="Consolas"/>
+                <w:color w:val="3B3B3B"/>
+                <w:sz w:val="21"/>
+                <w:szCs w:val="21"/>
+                <w:lang w:eastAsia="it-CH"/>
+              </w:rPr>
+              <w:t>=</w:t>
+            </w:r>
+            <w:r>
+              <w:rPr>
+                <w:rFonts w:ascii="Consolas" w:hAnsi="Consolas"/>
+                <w:color w:val="0000FF"/>
+                <w:sz w:val="21"/>
+                <w:szCs w:val="21"/>
+                <w:lang w:eastAsia="it-CH"/>
+              </w:rPr>
+              <w:t>"30"</w:t>
+            </w:r>
+            <w:r>
+              <w:rPr>
+                <w:rFonts w:ascii="Consolas" w:hAnsi="Consolas"/>
+                <w:color w:val="3B3B3B"/>
+                <w:sz w:val="21"/>
+                <w:szCs w:val="21"/>
+                <w:lang w:eastAsia="it-CH"/>
+              </w:rPr>
+              <w:t xml:space="preserve"> </w:t>
+            </w:r>
+          </w:p>
+          <w:p>
+            <w:pPr>
+              <w:shd w:val="clear" w:color="auto" w:fill="FFFFFF"/>
+              <w:spacing w:line="285" w:lineRule="atLeast"/>
+              <w:rPr>
+                <w:rFonts w:ascii="Consolas" w:hAnsi="Consolas"/>
+                <w:color w:val="3B3B3B"/>
+                <w:sz w:val="21"/>
+                <w:szCs w:val="21"/>
+                <w:lang w:eastAsia="it-CH"/>
+              </w:rPr>
+            </w:pPr>
+            <w:r>
+              <w:rPr>
+                <w:rFonts w:ascii="Consolas" w:hAnsi="Consolas"/>
+                <w:color w:val="E50000"/>
+                <w:sz w:val="21"/>
+                <w:szCs w:val="21"/>
+                <w:lang w:eastAsia="it-CH"/>
+              </w:rPr>
+              <w:t xml:space="preserve">    </w:t>
+            </w:r>
+            <w:r>
+              <w:rPr>
+                <w:rFonts w:ascii="Consolas" w:hAnsi="Consolas"/>
+                <w:color w:val="E50000"/>
+                <w:sz w:val="21"/>
+                <w:szCs w:val="21"/>
+                <w:lang w:eastAsia="it-CH"/>
+              </w:rPr>
+              <w:t>y</w:t>
+            </w:r>
+            <w:r>
+              <w:rPr>
+                <w:rFonts w:ascii="Consolas" w:hAnsi="Consolas"/>
+                <w:color w:val="3B3B3B"/>
+                <w:sz w:val="21"/>
+                <w:szCs w:val="21"/>
+                <w:lang w:eastAsia="it-CH"/>
+              </w:rPr>
+              <w:t>=</w:t>
+            </w:r>
+            <w:r>
+              <w:rPr>
+                <w:rFonts w:ascii="Consolas" w:hAnsi="Consolas"/>
+                <w:color w:val="0000FF"/>
+                <w:sz w:val="21"/>
+                <w:szCs w:val="21"/>
+                <w:lang w:eastAsia="it-CH"/>
+              </w:rPr>
+              <w:t>"100"</w:t>
+            </w:r>
+            <w:r>
+              <w:rPr>
+                <w:rFonts w:ascii="Consolas" w:hAnsi="Consolas"/>
+                <w:color w:val="800000"/>
+                <w:sz w:val="21"/>
+                <w:szCs w:val="21"/>
+                <w:lang w:eastAsia="it-CH"/>
+              </w:rPr>
+              <w:t>&gt;</w:t>
+            </w:r>
+            <w:r>
+              <w:rPr>
+                <w:rFonts w:ascii="Consolas" w:hAnsi="Consolas"/>
+                <w:color w:val="3B3B3B"/>
+                <w:sz w:val="21"/>
+                <w:szCs w:val="21"/>
+                <w:lang w:eastAsia="it-CH"/>
+              </w:rPr>
+              <w:t>.2</w:t>
+            </w:r>
+            <w:r>
+              <w:rPr>
+                <w:rFonts w:ascii="Consolas" w:hAnsi="Consolas"/>
+                <w:color w:val="800000"/>
+                <w:sz w:val="21"/>
+                <w:szCs w:val="21"/>
+                <w:lang w:eastAsia="it-CH"/>
+              </w:rPr>
+              <w:t>&lt;/text&gt;</w:t>
+            </w:r>
+          </w:p>
+          <w:p>
+            <w:pPr>
+              <w:shd w:val="clear" w:color="auto" w:fill="FFFFFF"/>
+              <w:spacing w:line="285" w:lineRule="atLeast"/>
+              <w:rPr>
+                <w:rFonts w:ascii="Consolas" w:hAnsi="Consolas"/>
+                <w:color w:val="3B3B3B"/>
+                <w:sz w:val="21"/>
+                <w:szCs w:val="21"/>
+                <w:lang w:eastAsia="it-CH"/>
+              </w:rPr>
+            </w:pPr>
+            <w:r>
+              <w:rPr>
+                <w:rFonts w:ascii="Consolas" w:hAnsi="Consolas"/>
+                <w:color w:val="3B3B3B"/>
+                <w:sz w:val="21"/>
+                <w:szCs w:val="21"/>
+                <w:lang w:eastAsia="it-CH"/>
+              </w:rPr>
+              <w:t xml:space="preserve">    </w:t>
+            </w:r>
+          </w:p>
+          <w:p>
+            <w:pPr>
+              <w:shd w:val="clear" w:color="auto" w:fill="FFFFFF"/>
+              <w:spacing w:line="285" w:lineRule="atLeast"/>
+              <w:rPr>
+                <w:rFonts w:ascii="Consolas" w:hAnsi="Consolas"/>
+                <w:color w:val="3B3B3B"/>
+                <w:sz w:val="21"/>
+                <w:szCs w:val="21"/>
+                <w:lang w:eastAsia="it-CH"/>
+              </w:rPr>
+            </w:pPr>
+            <w:r>
+              <w:rPr>
+                <w:rFonts w:ascii="Consolas" w:hAnsi="Consolas"/>
+                <w:color w:val="3B3B3B"/>
+                <w:sz w:val="21"/>
+                <w:szCs w:val="21"/>
+                <w:lang w:eastAsia="it-CH"/>
+              </w:rPr>
+              <w:t xml:space="preserve">    </w:t>
+            </w:r>
+            <w:r>
+              <w:rPr>
+                <w:rFonts w:ascii="Consolas" w:hAnsi="Consolas"/>
+                <w:color w:val="008000"/>
+                <w:sz w:val="21"/>
+                <w:szCs w:val="21"/>
+                <w:lang w:eastAsia="it-CH"/>
+              </w:rPr>
+              <w:t>&lt;!--Linea--&gt;</w:t>
+            </w:r>
+          </w:p>
+          <w:p>
+            <w:pPr>
+              <w:shd w:val="clear" w:color="auto" w:fill="FFFFFF"/>
+              <w:spacing w:line="285" w:lineRule="atLeast"/>
+              <w:rPr>
+                <w:rFonts w:ascii="Consolas" w:hAnsi="Consolas"/>
+                <w:color w:val="3B3B3B"/>
+                <w:sz w:val="21"/>
+                <w:szCs w:val="21"/>
+                <w:lang w:eastAsia="it-CH"/>
+              </w:rPr>
+            </w:pPr>
+            <w:r>
+              <w:rPr>
+                <w:rFonts w:ascii="Consolas" w:hAnsi="Consolas"/>
+                <w:color w:val="3B3B3B"/>
+                <w:sz w:val="21"/>
+                <w:szCs w:val="21"/>
+                <w:lang w:eastAsia="it-CH"/>
+              </w:rPr>
+              <w:t xml:space="preserve">    </w:t>
+            </w:r>
+            <w:r>
+              <w:rPr>
+                <w:rFonts w:ascii="Consolas" w:hAnsi="Consolas"/>
+                <w:color w:val="800000"/>
+                <w:sz w:val="21"/>
+                <w:szCs w:val="21"/>
+                <w:lang w:eastAsia="it-CH"/>
+              </w:rPr>
+              <w:t>&lt;</w:t>
+            </w:r>
+            <w:proofErr w:type="spellStart"/>
+            <w:r>
+              <w:rPr>
+                <w:rFonts w:ascii="Consolas" w:hAnsi="Consolas"/>
+                <w:color w:val="800000"/>
+                <w:sz w:val="21"/>
+                <w:szCs w:val="21"/>
+                <w:lang w:eastAsia="it-CH"/>
+              </w:rPr>
+              <w:t>polygon</w:t>
+            </w:r>
+            <w:proofErr w:type="spellEnd"/>
+            <w:r>
+              <w:rPr>
+                <w:rFonts w:ascii="Consolas" w:hAnsi="Consolas"/>
+                <w:color w:val="3B3B3B"/>
+                <w:sz w:val="21"/>
+                <w:szCs w:val="21"/>
+                <w:lang w:eastAsia="it-CH"/>
+              </w:rPr>
+              <w:t xml:space="preserve"> </w:t>
+            </w:r>
+            <w:r>
+              <w:rPr>
+                <w:rFonts w:ascii="Consolas" w:hAnsi="Consolas"/>
+                <w:color w:val="E50000"/>
+                <w:sz w:val="21"/>
+                <w:szCs w:val="21"/>
+                <w:lang w:eastAsia="it-CH"/>
+              </w:rPr>
+              <w:t>points</w:t>
+            </w:r>
+            <w:r>
+              <w:rPr>
+                <w:rFonts w:ascii="Consolas" w:hAnsi="Consolas"/>
+                <w:color w:val="3B3B3B"/>
+                <w:sz w:val="21"/>
+                <w:szCs w:val="21"/>
+                <w:lang w:eastAsia="it-CH"/>
+              </w:rPr>
+              <w:t>=</w:t>
+            </w:r>
+            <w:r>
+              <w:rPr>
+                <w:rFonts w:ascii="Consolas" w:hAnsi="Consolas"/>
+                <w:color w:val="0000FF"/>
+                <w:sz w:val="21"/>
+                <w:szCs w:val="21"/>
+                <w:lang w:eastAsia="it-CH"/>
+              </w:rPr>
+              <w:t>"200,200 50,50 "</w:t>
+            </w:r>
+          </w:p>
+          <w:p>
+            <w:pPr>
+              <w:shd w:val="clear" w:color="auto" w:fill="FFFFFF"/>
+              <w:spacing w:line="285" w:lineRule="atLeast"/>
+              <w:rPr>
+                <w:rFonts w:ascii="Consolas" w:hAnsi="Consolas"/>
+                <w:color w:val="3B3B3B"/>
+                <w:sz w:val="21"/>
+                <w:szCs w:val="21"/>
+                <w:lang w:eastAsia="it-CH"/>
+              </w:rPr>
+            </w:pPr>
+            <w:r>
+              <w:rPr>
+                <w:rFonts w:ascii="Consolas" w:hAnsi="Consolas"/>
+                <w:color w:val="3B3B3B"/>
+                <w:sz w:val="21"/>
+                <w:szCs w:val="21"/>
+                <w:lang w:eastAsia="it-CH"/>
+              </w:rPr>
+              <w:t xml:space="preserve">    </w:t>
+            </w:r>
+            <w:r>
+              <w:rPr>
+                <w:rFonts w:ascii="Consolas" w:hAnsi="Consolas"/>
+                <w:color w:val="E50000"/>
+                <w:sz w:val="21"/>
+                <w:szCs w:val="21"/>
+                <w:lang w:eastAsia="it-CH"/>
+              </w:rPr>
+              <w:t>style</w:t>
+            </w:r>
+            <w:r>
+              <w:rPr>
+                <w:rFonts w:ascii="Consolas" w:hAnsi="Consolas"/>
+                <w:color w:val="3B3B3B"/>
+                <w:sz w:val="21"/>
+                <w:szCs w:val="21"/>
+                <w:lang w:eastAsia="it-CH"/>
+              </w:rPr>
+              <w:t>=</w:t>
+            </w:r>
+            <w:r>
+              <w:rPr>
+                <w:rFonts w:ascii="Consolas" w:hAnsi="Consolas"/>
+                <w:color w:val="0000FF"/>
+                <w:sz w:val="21"/>
+                <w:szCs w:val="21"/>
+                <w:lang w:eastAsia="it-CH"/>
+              </w:rPr>
+              <w:t>"fill:none;stroke:black;stroke-width:5;fill-rule:evenodd;"</w:t>
+            </w:r>
+            <w:r>
+              <w:rPr>
+                <w:rFonts w:ascii="Consolas" w:hAnsi="Consolas"/>
+                <w:color w:val="3B3B3B"/>
+                <w:sz w:val="21"/>
+                <w:szCs w:val="21"/>
+                <w:lang w:eastAsia="it-CH"/>
+              </w:rPr>
+              <w:t xml:space="preserve"> </w:t>
+            </w:r>
+            <w:r>
+              <w:rPr>
+                <w:rFonts w:ascii="Consolas" w:hAnsi="Consolas"/>
+                <w:color w:val="800000"/>
+                <w:sz w:val="21"/>
+                <w:szCs w:val="21"/>
+                <w:lang w:eastAsia="it-CH"/>
+              </w:rPr>
+              <w:t>/&gt;</w:t>
+            </w:r>
+          </w:p>
+          <w:p>
+            <w:pPr>
+              <w:shd w:val="clear" w:color="auto" w:fill="FFFFFF"/>
+              <w:spacing w:line="285" w:lineRule="atLeast"/>
+              <w:rPr>
+                <w:rFonts w:ascii="Consolas" w:hAnsi="Consolas"/>
+                <w:color w:val="3B3B3B"/>
+                <w:sz w:val="21"/>
+                <w:szCs w:val="21"/>
+                <w:lang w:eastAsia="it-CH"/>
+              </w:rPr>
+            </w:pPr>
+            <w:r>
+              <w:rPr>
+                <w:rFonts w:ascii="Consolas" w:hAnsi="Consolas"/>
+                <w:color w:val="3B3B3B"/>
+                <w:sz w:val="21"/>
+                <w:szCs w:val="21"/>
+                <w:lang w:eastAsia="it-CH"/>
+              </w:rPr>
+              <w:t>    Sorry, your browser does not support inline SVG.</w:t>
+            </w:r>
+          </w:p>
+          <w:p>
+            <w:pPr>
+              <w:shd w:val="clear" w:color="auto" w:fill="FFFFFF"/>
+              <w:spacing w:line="285" w:lineRule="atLeast"/>
+              <w:rPr>
+                <w:rFonts w:ascii="Consolas" w:hAnsi="Consolas"/>
+                <w:color w:val="3B3B3B"/>
+                <w:sz w:val="21"/>
+                <w:szCs w:val="21"/>
+                <w:lang w:eastAsia="it-CH"/>
+              </w:rPr>
+            </w:pPr>
+            <w:r>
+              <w:rPr>
+                <w:rFonts w:ascii="Consolas" w:hAnsi="Consolas"/>
+                <w:color w:val="800000"/>
+                <w:sz w:val="21"/>
+                <w:szCs w:val="21"/>
+                <w:lang w:eastAsia="it-CH"/>
+              </w:rPr>
+              <w:t>&lt;/svg&gt;</w:t>
+            </w:r>
+          </w:p>
+          <w:p>
+            <w:pPr>
+              <w:shd w:val="clear" w:color="auto" w:fill="FFFFFF"/>
+              <w:spacing w:line="285" w:lineRule="atLeast"/>
+              <w:rPr>
+                <w:rFonts w:ascii="Consolas" w:hAnsi="Consolas"/>
+                <w:color w:val="3B3B3B"/>
+                <w:sz w:val="21"/>
+                <w:szCs w:val="21"/>
+                <w:lang w:eastAsia="it-CH"/>
+              </w:rPr>
+            </w:pPr>
+            <w:r>
+              <w:rPr>
+                <w:rFonts w:ascii="Consolas" w:hAnsi="Consolas"/>
+                <w:color w:val="800000"/>
+                <w:sz w:val="21"/>
+                <w:szCs w:val="21"/>
+                <w:lang w:eastAsia="it-CH"/>
+              </w:rPr>
+              <w:t>&lt;/body&gt;</w:t>
+            </w:r>
+          </w:p>
+          <w:p>
+            <w:pPr>
+              <w:shd w:val="clear" w:color="auto" w:fill="FFFFFF"/>
+              <w:spacing w:line="285" w:lineRule="atLeast"/>
+              <w:rPr>
+                <w:rFonts w:ascii="Consolas" w:hAnsi="Consolas"/>
+                <w:color w:val="3B3B3B"/>
+                <w:sz w:val="21"/>
+                <w:szCs w:val="21"/>
+                <w:lang w:eastAsia="it-CH"/>
+              </w:rPr>
+            </w:pPr>
+            <w:r>
+              <w:rPr>
+                <w:rFonts w:ascii="Consolas" w:hAnsi="Consolas"/>
+                <w:color w:val="800000"/>
+                <w:sz w:val="21"/>
+                <w:szCs w:val="21"/>
+                <w:lang w:eastAsia="it-CH"/>
+              </w:rPr>
+              <w:t>&lt;/html&gt;</w:t>
+            </w:r>
+          </w:p>
+          <w:p>
+            <w:pPr>
+              <w:rPr>
+                <w:lang w:val="it-IT"/>
+              </w:rPr>
+            </w:pPr>
+          </w:p>
+        </w:tc>
+      </w:tr>
+    </w:tbl>
+    <w:p>
+      <w:pPr>
+        <w:rPr>
+          <w:lang w:val="it-IT"/>
+        </w:rPr>
+      </w:pPr>
+    </w:p>
+    <w:p>
+      <w:pPr>
+        <w:rPr>
+          <w:lang w:val="it-IT"/>
+        </w:rPr>
+      </w:pPr>
+      <w:r>
+        <w:rPr>
+          <w:lang w:val="it-IT"/>
+        </w:rPr>
+        <w:br w:type="page"/>
+      </w:r>
+    </w:p>
+    <w:p>
+      <w:pPr>
+        <w:rPr>
+          <w:lang w:val="it-IT"/>
+        </w:rPr>
+      </w:pPr>
+      <w:r>
+        <w:rPr>
+          <w:lang w:val="it-IT"/>
+        </w:rPr>
+        <w:lastRenderedPageBreak/>
+        <w:t>Il codice nella tabella precedente genera il seguente risultato.</w:t>
+      </w:r>
+    </w:p>
+    <w:p>
+      <w:pPr>
+        <w:rPr>
+          <w:lang w:val="it-IT"/>
+        </w:rPr>
+      </w:pPr>
+      <w:r>
+        <w:rPr>
+          <w:lang w:val="it-IT"/>
+        </w:rPr>
+        <w:drawing>
+          <wp:inline distT="0" distB="0" distL="0" distR="0" wp14:anchorId="166D31A5" wp14:editId="104EA71A">
+            <wp:extent cx="2438400" cy="2075815"/>
+            <wp:effectExtent l="0" t="0" r="0" b="635"/>
+            <wp:docPr id="4" name="Immagine 4"/>
+            <wp:cNvGraphicFramePr>
+              <a:graphicFrameLocks xmlns:a="http://schemas.openxmlformats.org/drawingml/2006/main" noChangeAspect="1"/>
+            </wp:cNvGraphicFramePr>
+            <a:graphic xmlns:a="http://schemas.openxmlformats.org/drawingml/2006/main">
+              <a:graphicData uri="http://schemas.openxmlformats.org/drawingml/2006/picture">
+                <pic:pic xmlns:pic="http://schemas.openxmlformats.org/drawingml/2006/picture">
+                  <pic:nvPicPr>
+                    <pic:cNvPr id="1" name=""/>
+                    <pic:cNvPicPr/>
+                  </pic:nvPicPr>
+                  <pic:blipFill rotWithShape="1">
+                    <a:blip r:embed="rId9"/>
+                    <a:srcRect t="9401" r="19977" b="8645"/>
+                    <a:stretch/>
+                  </pic:blipFill>
+                  <pic:spPr bwMode="auto">
+                    <a:xfrm>
+                      <a:off x="0" y="0"/>
+                      <a:ext cx="2439428" cy="2076690"/>
+                    </a:xfrm>
+                    <a:prstGeom prst="rect">
+                      <a:avLst/>
+                    </a:prstGeom>
+                    <a:ln>
+                      <a:noFill/>
+                    </a:ln>
+                    <a:extLst>
+                      <a:ext uri="{53640926-AAD7-44D8-BBD7-CCE9431645EC}">
+                        <a14:shadowObscured xmlns:a14="http://schemas.microsoft.com/office/drawing/2010/main"/>
+                      </a:ext>
+                    </a:extLst>
+                  </pic:spPr>
+                </pic:pic>
+              </a:graphicData>
+            </a:graphic>
+          </wp:inline>
+        </w:drawing>
+      </w:r>
+      <w:bookmarkStart w:id="27" w:name="_GoBack"/>
       <w:bookmarkEnd w:id="27"/>
-    </w:p>
-    <w:p>
-      <w:r>
-        <w:t>In questo capitolo dovrà essere mostrato come è stato realizzato il lavoro. Questa parte può differenziarsi dalla progettazione in quanto il risultato ottenuto non per forza può essere come era stato progettato.</w:t>
-      </w:r>
-    </w:p>
-    <w:p>
-      <w:r>
-        <w:t xml:space="preserve">Sulla base di queste informazioni il lavoro svolto dovrà essere riproducibile. </w:t>
-      </w:r>
-    </w:p>
-    <w:p>
-      <w:r>
-        <w:t>In questa parte è richiesto l’inserimento di codice sorgente</w:t>
-      </w:r>
-      <w:r>
-        <w:t xml:space="preserve"> - </w:t>
-      </w:r>
-      <w:r>
-        <w:t>P</w:t>
-      </w:r>
-      <w:r>
-        <w:t xml:space="preserve">rint </w:t>
-      </w:r>
-      <w:r>
-        <w:t>S</w:t>
-      </w:r>
-      <w:r>
-        <w:t xml:space="preserve">creen </w:t>
-      </w:r>
-      <w:r>
-        <w:t xml:space="preserve">- </w:t>
-      </w:r>
-      <w:r>
-        <w:t>di maschere solamente per quei passaggi particolarmente significativi e/o critici.</w:t>
-      </w:r>
-    </w:p>
-    <w:p>
-      <w:r>
-        <w:t>Inoltre,</w:t>
-      </w:r>
-      <w:r>
-        <w:t xml:space="preserve"> dovranno essere descritte eventuali varianti di soluzione o scelte di prodotti con motivazione delle scelte.</w:t>
-      </w:r>
-    </w:p>
-    <w:p>
-      <w:r>
-        <w:t>Non deve apparire nessuna forma di guida d’uso di librerie o di componenti utilizzati. Eventualmente questa va allegata.</w:t>
-      </w:r>
-    </w:p>
-    <w:p>
-      <w:r>
-        <w:t>Per eventuali dettagli si possono inserire riferimenti ai diari.</w:t>
-      </w:r>
     </w:p>
     <w:p>
       <w:pPr>
@@ -10548,10 +12726,10 @@
       </w:pPr>
     </w:p>
     <w:sectPr>
-      <w:headerReference w:type="default" r:id="rId9"/>
-      <w:footerReference w:type="default" r:id="rId10"/>
-      <w:headerReference w:type="first" r:id="rId11"/>
-      <w:footerReference w:type="first" r:id="rId12"/>
+      <w:headerReference w:type="default" r:id="rId10"/>
+      <w:footerReference w:type="default" r:id="rId11"/>
+      <w:headerReference w:type="first" r:id="rId12"/>
+      <w:footerReference w:type="first" r:id="rId13"/>
       <w:pgSz w:w="11906" w:h="16838"/>
       <w:pgMar w:top="1985" w:right="1134" w:bottom="1418" w:left="1134" w:header="567" w:footer="567" w:gutter="0"/>
       <w:pgNumType w:start="1"/>
@@ -10593,27 +12771,14 @@
     <w:r>
       <w:tab/>
     </w:r>
-    <w:r>
-      <w:fldChar w:fldCharType="begin"/>
-    </w:r>
-    <w:r>
-      <w:instrText xml:space="preserve"> FILENAME </w:instrText>
-    </w:r>
-    <w:r>
-      <w:fldChar w:fldCharType="separate"/>
-    </w:r>
-    <w:r>
-      <w:rPr>
-        <w:noProof/>
-      </w:rPr>
-      <w:t>D2. Modello documentazione progetto.docx</w:t>
-    </w:r>
-    <w:r>
-      <w:rPr>
-        <w:noProof/>
-      </w:rPr>
-      <w:fldChar w:fldCharType="end"/>
-    </w:r>
+    <w:fldSimple w:instr=" FILENAME ">
+      <w:r>
+        <w:rPr>
+          <w:noProof/>
+        </w:rPr>
+        <w:t>D2. Modello documentazione progetto.docx</w:t>
+      </w:r>
+    </w:fldSimple>
     <w:r>
       <w:tab/>
       <w:t xml:space="preserve">Versione: 03.02.2022 </w:t>
@@ -14967,7 +17132,7 @@
 </file>
 
 <file path=customXml/itemProps1.xml><?xml version="1.0" encoding="utf-8"?>
-<ds:datastoreItem xmlns:ds="http://schemas.openxmlformats.org/officeDocument/2006/customXml" ds:itemID="{5D690143-8782-434B-A36A-2E3F10A5178B}">
+<ds:datastoreItem xmlns:ds="http://schemas.openxmlformats.org/officeDocument/2006/customXml" ds:itemID="{3D43DB6F-4F52-495F-8970-D28EA3D32522}">
   <ds:schemaRefs>
     <ds:schemaRef ds:uri="http://schemas.openxmlformats.org/officeDocument/2006/bibliography"/>
   </ds:schemaRefs>

</xml_diff>